<commit_message>
Added Screenshot to Doku
</commit_message>
<xml_diff>
--- a/Dokumentation.docx
+++ b/Dokumentation.docx
@@ -877,6 +877,7 @@
               <w:rFonts w:ascii="Times New Roman" w:hAnsi="Times New Roman"/>
               <w:sz w:val="24"/>
               <w:szCs w:val="24"/>
+              <w:lang w:val="en-US"/>
             </w:rPr>
           </w:pPr>
         </w:p>
@@ -887,6 +888,7 @@
               <w:rFonts w:ascii="Times New Roman" w:hAnsi="Times New Roman"/>
               <w:sz w:val="24"/>
               <w:szCs w:val="24"/>
+              <w:lang w:val="en-US"/>
             </w:rPr>
           </w:pPr>
         </w:p>
@@ -897,6 +899,7 @@
               <w:rFonts w:ascii="Times New Roman" w:hAnsi="Times New Roman"/>
               <w:sz w:val="24"/>
               <w:szCs w:val="24"/>
+              <w:lang w:val="en-US"/>
             </w:rPr>
           </w:pPr>
         </w:p>
@@ -1900,6 +1903,80 @@
         <w:br/>
         <w:t>Zudem können Friseure kontaktiert, bewertet und favorisiert werden.</w:t>
       </w:r>
+    </w:p>
+    <w:p>
+      <w:pPr>
+        <w:pStyle w:val="FormatSe"/>
+        <w:contextualSpacing/>
+      </w:pPr>
+      <w:r>
+        <w:rPr>
+          <w:rFonts w:eastAsia="MS Mincho"/>
+          <w:noProof/>
+        </w:rPr>
+        <w:drawing>
+          <wp:anchor distT="0" distB="0" distL="114300" distR="114300" simplePos="0" relativeHeight="251659264" behindDoc="1" locked="0" layoutInCell="1" allowOverlap="1" wp14:anchorId="29B3D504" wp14:editId="4B0E73CA">
+            <wp:simplePos x="0" y="0"/>
+            <wp:positionH relativeFrom="column">
+              <wp:posOffset>-57150</wp:posOffset>
+            </wp:positionH>
+            <wp:positionV relativeFrom="page">
+              <wp:posOffset>5351780</wp:posOffset>
+            </wp:positionV>
+            <wp:extent cx="5938520" cy="2681605"/>
+            <wp:effectExtent l="0" t="0" r="5080" b="4445"/>
+            <wp:wrapNone/>
+            <wp:docPr id="2" name="Grafik 2"/>
+            <wp:cNvGraphicFramePr>
+              <a:graphicFrameLocks xmlns:a="http://schemas.openxmlformats.org/drawingml/2006/main" noChangeAspect="1"/>
+            </wp:cNvGraphicFramePr>
+            <a:graphic xmlns:a="http://schemas.openxmlformats.org/drawingml/2006/main">
+              <a:graphicData uri="http://schemas.openxmlformats.org/drawingml/2006/picture">
+                <pic:pic xmlns:pic="http://schemas.openxmlformats.org/drawingml/2006/picture">
+                  <pic:nvPicPr>
+                    <pic:cNvPr id="0" name="Picture 2"/>
+                    <pic:cNvPicPr>
+                      <a:picLocks noChangeAspect="1" noChangeArrowheads="1"/>
+                    </pic:cNvPicPr>
+                  </pic:nvPicPr>
+                  <pic:blipFill>
+                    <a:blip r:embed="rId9" cstate="print">
+                      <a:extLst>
+                        <a:ext uri="{28A0092B-C50C-407E-A947-70E740481C1C}">
+                          <a14:useLocalDpi xmlns:a14="http://schemas.microsoft.com/office/drawing/2010/main" val="0"/>
+                        </a:ext>
+                      </a:extLst>
+                    </a:blip>
+                    <a:srcRect/>
+                    <a:stretch>
+                      <a:fillRect/>
+                    </a:stretch>
+                  </pic:blipFill>
+                  <pic:spPr bwMode="auto">
+                    <a:xfrm>
+                      <a:off x="0" y="0"/>
+                      <a:ext cx="5938520" cy="2681605"/>
+                    </a:xfrm>
+                    <a:prstGeom prst="rect">
+                      <a:avLst/>
+                    </a:prstGeom>
+                    <a:noFill/>
+                    <a:ln>
+                      <a:noFill/>
+                    </a:ln>
+                  </pic:spPr>
+                </pic:pic>
+              </a:graphicData>
+            </a:graphic>
+            <wp14:sizeRelH relativeFrom="page">
+              <wp14:pctWidth>0</wp14:pctWidth>
+            </wp14:sizeRelH>
+            <wp14:sizeRelV relativeFrom="page">
+              <wp14:pctHeight>0</wp14:pctHeight>
+            </wp14:sizeRelV>
+          </wp:anchor>
+        </w:drawing>
+      </w:r>
       <w:r>
         <w:rPr>
           <w:rFonts w:eastAsia="MS Mincho"/>
@@ -2221,7 +2298,7 @@
                     </pic:cNvPicPr>
                   </pic:nvPicPr>
                   <pic:blipFill>
-                    <a:blip r:embed="rId9" cstate="print">
+                    <a:blip r:embed="rId10" cstate="print">
                       <a:extLst>
                         <a:ext uri="{28A0092B-C50C-407E-A947-70E740481C1C}">
                           <a14:useLocalDpi xmlns:a14="http://schemas.microsoft.com/office/drawing/2010/main" val="0"/>
@@ -2476,12 +2553,12 @@
     </w:p>
     <w:p/>
     <w:sectPr>
-      <w:headerReference w:type="even" r:id="rId10"/>
-      <w:headerReference w:type="default" r:id="rId11"/>
-      <w:footerReference w:type="even" r:id="rId12"/>
-      <w:footerReference w:type="default" r:id="rId13"/>
-      <w:headerReference w:type="first" r:id="rId14"/>
-      <w:footerReference w:type="first" r:id="rId15"/>
+      <w:headerReference w:type="even" r:id="rId11"/>
+      <w:headerReference w:type="default" r:id="rId12"/>
+      <w:footerReference w:type="even" r:id="rId13"/>
+      <w:footerReference w:type="default" r:id="rId14"/>
+      <w:headerReference w:type="first" r:id="rId15"/>
+      <w:footerReference w:type="first" r:id="rId16"/>
       <w:pgSz w:w="11906" w:h="16838" w:code="9"/>
       <w:pgMar w:top="1418" w:right="851" w:bottom="1134" w:left="1701" w:header="851" w:footer="851" w:gutter="0"/>
       <w:pgNumType w:start="0"/>

</xml_diff>

<commit_message>
Fixed Typo in Doku
</commit_message>
<xml_diff>
--- a/Dokumentation.docx
+++ b/Dokumentation.docx
@@ -539,57 +539,6 @@
               <w:szCs w:val="24"/>
             </w:rPr>
           </w:pPr>
-          <w:r>
-            <w:rPr>
-              <w:rFonts w:ascii="Times New Roman" w:hAnsi="Times New Roman"/>
-              <w:sz w:val="24"/>
-              <w:szCs w:val="24"/>
-            </w:rPr>
-            <w:t>EDV-</w:t>
-          </w:r>
-          <w:proofErr w:type="spellStart"/>
-          <w:r>
-            <w:rPr>
-              <w:rFonts w:ascii="Times New Roman" w:hAnsi="Times New Roman"/>
-              <w:sz w:val="24"/>
-              <w:szCs w:val="24"/>
-            </w:rPr>
-            <w:t>Nr</w:t>
-          </w:r>
-          <w:proofErr w:type="spellEnd"/>
-          <w:r>
-            <w:rPr>
-              <w:rFonts w:ascii="Times New Roman" w:hAnsi="Times New Roman"/>
-              <w:sz w:val="24"/>
-              <w:szCs w:val="24"/>
-            </w:rPr>
-            <w:t>:</w:t>
-          </w:r>
-          <w:r>
-            <w:rPr>
-              <w:rFonts w:ascii="Times New Roman" w:hAnsi="Times New Roman"/>
-              <w:sz w:val="24"/>
-              <w:szCs w:val="24"/>
-            </w:rPr>
-            <w:tab/>
-          </w:r>
-          <w:r>
-            <w:rPr>
-              <w:rFonts w:ascii="Times New Roman" w:hAnsi="Times New Roman"/>
-              <w:sz w:val="24"/>
-              <w:szCs w:val="24"/>
-            </w:rPr>
-            <w:tab/>
-          </w:r>
-          <w:r>
-            <w:rPr>
-              <w:rFonts w:ascii="Times New Roman" w:hAnsi="Times New Roman"/>
-              <w:sz w:val="24"/>
-              <w:szCs w:val="24"/>
-            </w:rPr>
-            <w:tab/>
-            <w:t>113400</w:t>
-          </w:r>
         </w:p>
         <w:p>
           <w:pPr>

</xml_diff>

<commit_message>
Updated Doku and created PDF
</commit_message>
<xml_diff>
--- a/Dokumentation.docx
+++ b/Dokumentation.docx
@@ -18,7 +18,7 @@
       <w:sdtContent>
         <w:p>
           <w:pPr>
-            <w:pStyle w:val="KeinLeerraum"/>
+            <w:pStyle w:val="NoSpacing"/>
             <w:spacing w:after="240"/>
             <w:rPr>
               <w:rFonts w:ascii="Arial" w:hAnsi="Arial" w:cs="Arial"/>
@@ -197,15 +197,6 @@
               <w:sz w:val="24"/>
               <w:szCs w:val="24"/>
             </w:rPr>
-            <w:tab/>
-          </w:r>
-          <w:r>
-            <w:rPr>
-              <w:rFonts w:ascii="Arial" w:hAnsi="Arial" w:cs="Arial"/>
-              <w:b/>
-              <w:sz w:val="24"/>
-              <w:szCs w:val="24"/>
-            </w:rPr>
             <w:t>Wintersemester</w:t>
           </w:r>
           <w:r>
@@ -456,6 +447,7 @@
               <w:szCs w:val="52"/>
             </w:rPr>
           </w:pPr>
+          <w:proofErr w:type="spellStart"/>
           <w:r>
             <w:rPr>
               <w:rFonts w:ascii="Arial" w:hAnsi="Arial" w:cs="Arial"/>
@@ -465,6 +457,7 @@
             </w:rPr>
             <w:t>OpenBarber</w:t>
           </w:r>
+          <w:proofErr w:type="spellEnd"/>
         </w:p>
         <w:p>
           <w:pPr>
@@ -526,8 +519,18 @@
               <w:szCs w:val="24"/>
             </w:rPr>
             <w:tab/>
-            <w:t>Prof. Walter Kriha</w:t>
+            <w:t xml:space="preserve">Prof. Walter </w:t>
           </w:r>
+          <w:proofErr w:type="spellStart"/>
+          <w:r>
+            <w:rPr>
+              <w:rFonts w:ascii="Arial" w:hAnsi="Arial" w:cs="Arial"/>
+              <w:sz w:val="24"/>
+              <w:szCs w:val="24"/>
+            </w:rPr>
+            <w:t>Kriha</w:t>
+          </w:r>
+          <w:proofErr w:type="spellEnd"/>
         </w:p>
         <w:p>
           <w:pPr>
@@ -711,6 +714,7 @@
             </w:rPr>
             <w:tab/>
           </w:r>
+          <w:proofErr w:type="spellStart"/>
           <w:r>
             <w:rPr>
               <w:rFonts w:ascii="Arial" w:hAnsi="Arial" w:cs="Arial"/>
@@ -718,7 +722,17 @@
               <w:szCs w:val="24"/>
               <w:lang w:val="en-US"/>
             </w:rPr>
-            <w:t>Flocken, Tom (tf054)</w:t>
+            <w:t>Flocken</w:t>
+          </w:r>
+          <w:proofErr w:type="spellEnd"/>
+          <w:r>
+            <w:rPr>
+              <w:rFonts w:ascii="Arial" w:hAnsi="Arial" w:cs="Arial"/>
+              <w:sz w:val="24"/>
+              <w:szCs w:val="24"/>
+              <w:lang w:val="en-US"/>
+            </w:rPr>
+            <w:t>, Tom (tf054)</w:t>
           </w:r>
         </w:p>
         <w:p>
@@ -932,7 +946,25 @@
               <w:sz w:val="24"/>
               <w:szCs w:val="24"/>
             </w:rPr>
-            <w:t>Abgabeort und –datum:</w:t>
+            <w:t>Abgabeort und –</w:t>
+          </w:r>
+          <w:proofErr w:type="spellStart"/>
+          <w:r>
+            <w:rPr>
+              <w:rFonts w:ascii="Arial" w:hAnsi="Arial" w:cs="Arial"/>
+              <w:sz w:val="24"/>
+              <w:szCs w:val="24"/>
+            </w:rPr>
+            <w:t>datum</w:t>
+          </w:r>
+          <w:proofErr w:type="spellEnd"/>
+          <w:r>
+            <w:rPr>
+              <w:rFonts w:ascii="Arial" w:hAnsi="Arial" w:cs="Arial"/>
+              <w:sz w:val="24"/>
+              <w:szCs w:val="24"/>
+            </w:rPr>
+            <w:t>:</w:t>
           </w:r>
           <w:r>
             <w:rPr>
@@ -954,7 +986,7 @@
         </w:p>
         <w:p>
           <w:pPr>
-            <w:pStyle w:val="Inhaltsverzeichnisberschrift"/>
+            <w:pStyle w:val="TOCHeading"/>
             <w:rPr>
               <w:rFonts w:ascii="Arial" w:hAnsi="Arial" w:cs="Arial"/>
             </w:rPr>
@@ -977,7 +1009,7 @@
         </w:p>
         <w:p>
           <w:pPr>
-            <w:pStyle w:val="Verzeichnis1"/>
+            <w:pStyle w:val="TOC1"/>
             <w:rPr>
               <w:rFonts w:asciiTheme="minorHAnsi" w:eastAsiaTheme="minorEastAsia" w:hAnsiTheme="minorHAnsi"/>
               <w:noProof/>
@@ -999,7 +1031,7 @@
           <w:r>
             <w:fldChar w:fldCharType="separate"/>
           </w:r>
-          <w:hyperlink w:anchor="_Toc128446334" w:history="1">
+          <w:hyperlink w:anchor="_Toc128481133" w:history="1">
             <w:r>
               <w:rPr>
                 <w:rStyle w:val="Hyperlink"/>
@@ -1044,7 +1076,7 @@
                 <w:noProof/>
                 <w:webHidden/>
               </w:rPr>
-              <w:instrText xml:space="preserve"> PAGEREF _Toc128446334 \h </w:instrText>
+              <w:instrText xml:space="preserve"> PAGEREF _Toc128481133 \h </w:instrText>
             </w:r>
             <w:r>
               <w:rPr>
@@ -1077,7 +1109,7 @@
         </w:p>
         <w:p>
           <w:pPr>
-            <w:pStyle w:val="Verzeichnis1"/>
+            <w:pStyle w:val="TOC1"/>
             <w:rPr>
               <w:rFonts w:asciiTheme="minorHAnsi" w:eastAsiaTheme="minorEastAsia" w:hAnsiTheme="minorHAnsi"/>
               <w:noProof/>
@@ -1085,7 +1117,7 @@
               <w:lang w:eastAsia="de-DE"/>
             </w:rPr>
           </w:pPr>
-          <w:hyperlink w:anchor="_Toc128446335" w:history="1">
+          <w:hyperlink w:anchor="_Toc128481134" w:history="1">
             <w:r>
               <w:rPr>
                 <w:rStyle w:val="Hyperlink"/>
@@ -1130,7 +1162,7 @@
                 <w:noProof/>
                 <w:webHidden/>
               </w:rPr>
-              <w:instrText xml:space="preserve"> PAGEREF _Toc128446335 \h </w:instrText>
+              <w:instrText xml:space="preserve"> PAGEREF _Toc128481134 \h </w:instrText>
             </w:r>
             <w:r>
               <w:rPr>
@@ -1163,7 +1195,7 @@
         </w:p>
         <w:p>
           <w:pPr>
-            <w:pStyle w:val="Verzeichnis1"/>
+            <w:pStyle w:val="TOC1"/>
             <w:rPr>
               <w:rFonts w:asciiTheme="minorHAnsi" w:eastAsiaTheme="minorEastAsia" w:hAnsiTheme="minorHAnsi"/>
               <w:noProof/>
@@ -1171,7 +1203,7 @@
               <w:lang w:eastAsia="de-DE"/>
             </w:rPr>
           </w:pPr>
-          <w:hyperlink w:anchor="_Toc128446336" w:history="1">
+          <w:hyperlink w:anchor="_Toc128481135" w:history="1">
             <w:r>
               <w:rPr>
                 <w:rStyle w:val="Hyperlink"/>
@@ -1216,7 +1248,7 @@
                 <w:noProof/>
                 <w:webHidden/>
               </w:rPr>
-              <w:instrText xml:space="preserve"> PAGEREF _Toc128446336 \h </w:instrText>
+              <w:instrText xml:space="preserve"> PAGEREF _Toc128481135 \h </w:instrText>
             </w:r>
             <w:r>
               <w:rPr>
@@ -1249,7 +1281,7 @@
         </w:p>
         <w:p>
           <w:pPr>
-            <w:pStyle w:val="Verzeichnis2"/>
+            <w:pStyle w:val="TOC2"/>
             <w:tabs>
               <w:tab w:val="left" w:pos="1587"/>
             </w:tabs>
@@ -1260,7 +1292,7 @@
               <w:lang w:eastAsia="de-DE"/>
             </w:rPr>
           </w:pPr>
-          <w:hyperlink w:anchor="_Toc128446337" w:history="1">
+          <w:hyperlink w:anchor="_Toc128481136" w:history="1">
             <w:r>
               <w:rPr>
                 <w:rStyle w:val="Hyperlink"/>
@@ -1305,7 +1337,7 @@
                 <w:noProof/>
                 <w:webHidden/>
               </w:rPr>
-              <w:instrText xml:space="preserve"> PAGEREF _Toc128446337 \h </w:instrText>
+              <w:instrText xml:space="preserve"> PAGEREF _Toc128481136 \h </w:instrText>
             </w:r>
             <w:r>
               <w:rPr>
@@ -1338,7 +1370,7 @@
         </w:p>
         <w:p>
           <w:pPr>
-            <w:pStyle w:val="Verzeichnis2"/>
+            <w:pStyle w:val="TOC2"/>
             <w:tabs>
               <w:tab w:val="left" w:pos="1587"/>
             </w:tabs>
@@ -1349,7 +1381,7 @@
               <w:lang w:eastAsia="de-DE"/>
             </w:rPr>
           </w:pPr>
-          <w:hyperlink w:anchor="_Toc128446338" w:history="1">
+          <w:hyperlink w:anchor="_Toc128481137" w:history="1">
             <w:r>
               <w:rPr>
                 <w:rStyle w:val="Hyperlink"/>
@@ -1394,7 +1426,7 @@
                 <w:noProof/>
                 <w:webHidden/>
               </w:rPr>
-              <w:instrText xml:space="preserve"> PAGEREF _Toc128446338 \h </w:instrText>
+              <w:instrText xml:space="preserve"> PAGEREF _Toc128481137 \h </w:instrText>
             </w:r>
             <w:r>
               <w:rPr>
@@ -1427,7 +1459,7 @@
         </w:p>
         <w:p>
           <w:pPr>
-            <w:pStyle w:val="Verzeichnis2"/>
+            <w:pStyle w:val="TOC2"/>
             <w:tabs>
               <w:tab w:val="left" w:pos="1587"/>
             </w:tabs>
@@ -1438,7 +1470,7 @@
               <w:lang w:eastAsia="de-DE"/>
             </w:rPr>
           </w:pPr>
-          <w:hyperlink w:anchor="_Toc128446339" w:history="1">
+          <w:hyperlink w:anchor="_Toc128481138" w:history="1">
             <w:r>
               <w:rPr>
                 <w:rStyle w:val="Hyperlink"/>
@@ -1483,7 +1515,7 @@
                 <w:noProof/>
                 <w:webHidden/>
               </w:rPr>
-              <w:instrText xml:space="preserve"> PAGEREF _Toc128446339 \h </w:instrText>
+              <w:instrText xml:space="preserve"> PAGEREF _Toc128481138 \h </w:instrText>
             </w:r>
             <w:r>
               <w:rPr>
@@ -1516,7 +1548,7 @@
         </w:p>
         <w:p>
           <w:pPr>
-            <w:pStyle w:val="Verzeichnis1"/>
+            <w:pStyle w:val="TOC1"/>
             <w:rPr>
               <w:rFonts w:asciiTheme="minorHAnsi" w:eastAsiaTheme="minorEastAsia" w:hAnsiTheme="minorHAnsi"/>
               <w:noProof/>
@@ -1524,7 +1556,7 @@
               <w:lang w:eastAsia="de-DE"/>
             </w:rPr>
           </w:pPr>
-          <w:hyperlink w:anchor="_Toc128446340" w:history="1">
+          <w:hyperlink w:anchor="_Toc128481139" w:history="1">
             <w:r>
               <w:rPr>
                 <w:rStyle w:val="Hyperlink"/>
@@ -1569,7 +1601,7 @@
                 <w:noProof/>
                 <w:webHidden/>
               </w:rPr>
-              <w:instrText xml:space="preserve"> PAGEREF _Toc128446340 \h </w:instrText>
+              <w:instrText xml:space="preserve"> PAGEREF _Toc128481139 \h </w:instrText>
             </w:r>
             <w:r>
               <w:rPr>
@@ -1602,7 +1634,7 @@
         </w:p>
         <w:p>
           <w:pPr>
-            <w:pStyle w:val="Verzeichnis1"/>
+            <w:pStyle w:val="TOC1"/>
             <w:rPr>
               <w:rFonts w:asciiTheme="minorHAnsi" w:eastAsiaTheme="minorEastAsia" w:hAnsiTheme="minorHAnsi"/>
               <w:noProof/>
@@ -1610,7 +1642,7 @@
               <w:lang w:eastAsia="de-DE"/>
             </w:rPr>
           </w:pPr>
-          <w:hyperlink w:anchor="_Toc128446341" w:history="1">
+          <w:hyperlink w:anchor="_Toc128481140" w:history="1">
             <w:r>
               <w:rPr>
                 <w:rStyle w:val="Hyperlink"/>
@@ -1655,7 +1687,7 @@
                 <w:noProof/>
                 <w:webHidden/>
               </w:rPr>
-              <w:instrText xml:space="preserve"> PAGEREF _Toc128446341 \h </w:instrText>
+              <w:instrText xml:space="preserve"> PAGEREF _Toc128481140 \h </w:instrText>
             </w:r>
             <w:r>
               <w:rPr>
@@ -1688,7 +1720,7 @@
         </w:p>
         <w:p>
           <w:pPr>
-            <w:pStyle w:val="Verzeichnis1"/>
+            <w:pStyle w:val="TOC1"/>
             <w:rPr>
               <w:rFonts w:ascii="Arial" w:eastAsiaTheme="minorEastAsia" w:hAnsi="Arial" w:cs="Arial"/>
               <w:sz w:val="22"/>
@@ -1725,7 +1757,7 @@
     </w:p>
     <w:p>
       <w:pPr>
-        <w:pStyle w:val="berschrift1"/>
+        <w:pStyle w:val="Heading1"/>
         <w:numPr>
           <w:ilvl w:val="0"/>
           <w:numId w:val="25"/>
@@ -1737,7 +1769,7 @@
           <w:rFonts w:ascii="Arial" w:hAnsi="Arial" w:cs="Arial"/>
         </w:rPr>
       </w:pPr>
-      <w:bookmarkStart w:id="0" w:name="_Toc128446334"/>
+      <w:bookmarkStart w:id="0" w:name="_Toc128481133"/>
       <w:r>
         <w:rPr>
           <w:rFonts w:ascii="Arial" w:hAnsi="Arial" w:cs="Arial"/>
@@ -1758,7 +1790,21 @@
         <w:rPr>
           <w:rFonts w:ascii="Arial" w:hAnsi="Arial" w:cs="Arial"/>
         </w:rPr>
-        <w:t>Bei unserem Projekt „OpenBarber“ handelt es</w:t>
+        <w:t>Bei unserem Projekt „</w:t>
+      </w:r>
+      <w:proofErr w:type="spellStart"/>
+      <w:r>
+        <w:rPr>
+          <w:rFonts w:ascii="Arial" w:hAnsi="Arial" w:cs="Arial"/>
+        </w:rPr>
+        <w:t>OpenBarber</w:t>
+      </w:r>
+      <w:proofErr w:type="spellEnd"/>
+      <w:r>
+        <w:rPr>
+          <w:rFonts w:ascii="Arial" w:hAnsi="Arial" w:cs="Arial"/>
+        </w:rPr>
+        <w:t>“ handelt es</w:t>
       </w:r>
       <w:r>
         <w:rPr>
@@ -1776,8 +1822,16 @@
         <w:rPr>
           <w:rFonts w:ascii="Arial" w:hAnsi="Arial" w:cs="Arial"/>
         </w:rPr>
-        <w:t>um eine webbasierte Anwendung</w:t>
-      </w:r>
+        <w:t xml:space="preserve">um eine webbasierte </w:t>
+      </w:r>
+      <w:proofErr w:type="gramStart"/>
+      <w:r>
+        <w:rPr>
+          <w:rFonts w:ascii="Arial" w:hAnsi="Arial" w:cs="Arial"/>
+        </w:rPr>
+        <w:t>Anwendung</w:t>
+      </w:r>
+      <w:proofErr w:type="gramEnd"/>
       <w:r>
         <w:rPr>
           <w:rFonts w:ascii="Arial" w:hAnsi="Arial" w:cs="Arial"/>
@@ -1826,7 +1880,21 @@
         <w:rPr>
           <w:rFonts w:ascii="Arial" w:hAnsi="Arial" w:cs="Arial"/>
         </w:rPr>
-        <w:t xml:space="preserve"> Dabei stellt das Projekt „ObenBarber“ nur ein Fallbeispiel dar, da wir darauf achten wollen wie man diese Idee unabhängig von einem Thema, wie der Friseurbereich, als Template Plattform hätte aufbauen kann.</w:t>
+        <w:t xml:space="preserve"> Dabei stellt das Projekt „</w:t>
+      </w:r>
+      <w:proofErr w:type="spellStart"/>
+      <w:r>
+        <w:rPr>
+          <w:rFonts w:ascii="Arial" w:hAnsi="Arial" w:cs="Arial"/>
+        </w:rPr>
+        <w:t>ObenBarber</w:t>
+      </w:r>
+      <w:proofErr w:type="spellEnd"/>
+      <w:r>
+        <w:rPr>
+          <w:rFonts w:ascii="Arial" w:hAnsi="Arial" w:cs="Arial"/>
+        </w:rPr>
+        <w:t>“ nur ein Fallbeispiel dar, da wir darauf achten wollen wie man diese Idee unabhängig von einem Thema, wie der Friseurbereich, als Template Plattform hätte aufbauen kann.</w:t>
       </w:r>
     </w:p>
     <w:p>
@@ -1864,7 +1932,21 @@
         <w:rPr>
           <w:rFonts w:ascii="Arial" w:hAnsi="Arial" w:cs="Arial"/>
         </w:rPr>
-        <w:t xml:space="preserve"> an der MediaNight präsentiert werden.</w:t>
+        <w:t xml:space="preserve"> an der </w:t>
+      </w:r>
+      <w:proofErr w:type="spellStart"/>
+      <w:r>
+        <w:rPr>
+          <w:rFonts w:ascii="Arial" w:hAnsi="Arial" w:cs="Arial"/>
+        </w:rPr>
+        <w:t>MediaNight</w:t>
+      </w:r>
+      <w:proofErr w:type="spellEnd"/>
+      <w:r>
+        <w:rPr>
+          <w:rFonts w:ascii="Arial" w:hAnsi="Arial" w:cs="Arial"/>
+        </w:rPr>
+        <w:t xml:space="preserve"> präsentiert werden.</w:t>
       </w:r>
       <w:r>
         <w:rPr>
@@ -1876,7 +1958,21 @@
         <w:rPr>
           <w:rFonts w:ascii="Arial" w:hAnsi="Arial" w:cs="Arial"/>
         </w:rPr>
-        <w:t>m Tag der MediaNight selbst.</w:t>
+        <w:t xml:space="preserve">m Tag der </w:t>
+      </w:r>
+      <w:proofErr w:type="spellStart"/>
+      <w:r>
+        <w:rPr>
+          <w:rFonts w:ascii="Arial" w:hAnsi="Arial" w:cs="Arial"/>
+        </w:rPr>
+        <w:t>MediaNight</w:t>
+      </w:r>
+      <w:proofErr w:type="spellEnd"/>
+      <w:r>
+        <w:rPr>
+          <w:rFonts w:ascii="Arial" w:hAnsi="Arial" w:cs="Arial"/>
+        </w:rPr>
+        <w:t xml:space="preserve"> selbst.</w:t>
       </w:r>
     </w:p>
     <w:p>
@@ -1926,7 +2022,33 @@
         <w:rPr>
           <w:rFonts w:ascii="Arial" w:hAnsi="Arial" w:cs="Arial"/>
         </w:rPr>
-        <w:t>n. Dazu reiht sich ein CSM Master Student als Scrum Master und Projekt Manager im Rahmen seines Moduls mit ein.</w:t>
+        <w:t xml:space="preserve">n. Dazu reiht sich ein CSM </w:t>
+      </w:r>
+      <w:r>
+        <w:rPr>
+          <w:rFonts w:ascii="Arial" w:hAnsi="Arial" w:cs="Arial"/>
+        </w:rPr>
+        <w:t>Masterstudent</w:t>
+      </w:r>
+      <w:r>
+        <w:rPr>
+          <w:rFonts w:ascii="Arial" w:hAnsi="Arial" w:cs="Arial"/>
+        </w:rPr>
+        <w:t xml:space="preserve"> als </w:t>
+      </w:r>
+      <w:proofErr w:type="spellStart"/>
+      <w:r>
+        <w:rPr>
+          <w:rFonts w:ascii="Arial" w:hAnsi="Arial" w:cs="Arial"/>
+        </w:rPr>
+        <w:t>Scrum</w:t>
+      </w:r>
+      <w:proofErr w:type="spellEnd"/>
+      <w:r>
+        <w:rPr>
+          <w:rFonts w:ascii="Arial" w:hAnsi="Arial" w:cs="Arial"/>
+        </w:rPr>
+        <w:t xml:space="preserve"> Master und Projekt Manager im Rahmen seines Moduls mit ein.</w:t>
       </w:r>
     </w:p>
     <w:p>
@@ -1937,11 +2059,19 @@
           <w:rFonts w:ascii="Arial" w:hAnsi="Arial" w:cs="Arial"/>
         </w:rPr>
       </w:pPr>
-      <w:r>
-        <w:rPr>
-          <w:rFonts w:ascii="Arial" w:hAnsi="Arial" w:cs="Arial"/>
-        </w:rPr>
-        <w:t>OpenBarber ist ein Reservierungsmanagementsystem speziell für Friseure.</w:t>
+      <w:proofErr w:type="spellStart"/>
+      <w:r>
+        <w:rPr>
+          <w:rFonts w:ascii="Arial" w:hAnsi="Arial" w:cs="Arial"/>
+        </w:rPr>
+        <w:t>OpenBarber</w:t>
+      </w:r>
+      <w:proofErr w:type="spellEnd"/>
+      <w:r>
+        <w:rPr>
+          <w:rFonts w:ascii="Arial" w:hAnsi="Arial" w:cs="Arial"/>
+        </w:rPr>
+        <w:t xml:space="preserve"> ist ein Reservierungsmanagementsystem speziell für Friseure.</w:t>
       </w:r>
       <w:r>
         <w:rPr>
@@ -2087,7 +2217,7 @@
     </w:p>
     <w:p>
       <w:pPr>
-        <w:pStyle w:val="berschrift1"/>
+        <w:pStyle w:val="Heading1"/>
         <w:numPr>
           <w:ilvl w:val="0"/>
           <w:numId w:val="25"/>
@@ -2106,7 +2236,7 @@
         <w:lastRenderedPageBreak/>
         <w:t xml:space="preserve"> </w:t>
       </w:r>
-      <w:bookmarkStart w:id="1" w:name="_Toc128446335"/>
+      <w:bookmarkStart w:id="1" w:name="_Toc128481134"/>
       <w:r>
         <w:rPr>
           <w:rFonts w:ascii="Arial" w:hAnsi="Arial" w:cs="Arial"/>
@@ -2228,6 +2358,8 @@
       <w:pPr>
         <w:rPr>
           <w:rFonts w:ascii="Arial" w:hAnsi="Arial" w:cs="Arial"/>
+          <w:sz w:val="24"/>
+          <w:szCs w:val="24"/>
         </w:rPr>
       </w:pPr>
     </w:p>
@@ -2235,162 +2367,204 @@
       <w:pPr>
         <w:rPr>
           <w:rFonts w:ascii="Arial" w:hAnsi="Arial" w:cs="Arial"/>
-        </w:rPr>
-      </w:pPr>
-      <w:r>
-        <w:rPr>
-          <w:rFonts w:ascii="Arial" w:hAnsi="Arial" w:cs="Arial"/>
-        </w:rPr>
-        <w:t>Wir haben uns für eine Single Page Application Architektur entschieden. Die</w:t>
-      </w:r>
-      <w:r>
-        <w:rPr>
-          <w:rFonts w:ascii="Arial" w:hAnsi="Arial" w:cs="Arial"/>
+          <w:sz w:val="24"/>
+          <w:szCs w:val="24"/>
+        </w:rPr>
+      </w:pPr>
+      <w:r>
+        <w:rPr>
+          <w:rFonts w:ascii="Arial" w:hAnsi="Arial" w:cs="Arial"/>
+          <w:sz w:val="24"/>
+          <w:szCs w:val="24"/>
+        </w:rPr>
+        <w:t xml:space="preserve">Wir haben uns für eine Single Page </w:t>
+      </w:r>
+      <w:proofErr w:type="spellStart"/>
+      <w:r>
+        <w:rPr>
+          <w:rFonts w:ascii="Arial" w:hAnsi="Arial" w:cs="Arial"/>
+          <w:sz w:val="24"/>
+          <w:szCs w:val="24"/>
+        </w:rPr>
+        <w:t>Application</w:t>
+      </w:r>
+      <w:proofErr w:type="spellEnd"/>
+      <w:r>
+        <w:rPr>
+          <w:rFonts w:ascii="Arial" w:hAnsi="Arial" w:cs="Arial"/>
+          <w:sz w:val="24"/>
+          <w:szCs w:val="24"/>
+        </w:rPr>
+        <w:t xml:space="preserve"> Architektur entschieden. Die</w:t>
+      </w:r>
+      <w:r>
+        <w:rPr>
+          <w:rFonts w:ascii="Arial" w:hAnsi="Arial" w:cs="Arial"/>
+          <w:sz w:val="24"/>
+          <w:szCs w:val="24"/>
         </w:rPr>
         <w:t>se</w:t>
       </w:r>
       <w:r>
         <w:rPr>
           <w:rFonts w:ascii="Arial" w:hAnsi="Arial" w:cs="Arial"/>
-        </w:rPr>
-        <w:t xml:space="preserve"> ermöglicht es uns eine interaktive Web App zu implementieren die via API mit dem Backend </w:t>
-      </w:r>
-      <w:r>
-        <w:rPr>
-          <w:rFonts w:ascii="Arial" w:hAnsi="Arial" w:cs="Arial"/>
-        </w:rPr>
-        <w:t xml:space="preserve">kommunizieren kann. </w:t>
-      </w:r>
-      <w:r>
-        <w:rPr>
-          <w:rFonts w:ascii="Arial" w:hAnsi="Arial" w:cs="Arial"/>
-        </w:rPr>
-        <w:t xml:space="preserve">Diese Architektur </w:t>
-      </w:r>
-      <w:r>
-        <w:rPr>
-          <w:rFonts w:ascii="Arial" w:hAnsi="Arial" w:cs="Arial"/>
+          <w:sz w:val="24"/>
+          <w:szCs w:val="24"/>
+        </w:rPr>
+        <w:t xml:space="preserve"> ermöglicht es uns eine interaktive </w:t>
+      </w:r>
+      <w:proofErr w:type="gramStart"/>
+      <w:r>
+        <w:rPr>
+          <w:rFonts w:ascii="Arial" w:hAnsi="Arial" w:cs="Arial"/>
+          <w:sz w:val="24"/>
+          <w:szCs w:val="24"/>
+        </w:rPr>
+        <w:t>Web App</w:t>
+      </w:r>
+      <w:proofErr w:type="gramEnd"/>
+      <w:r>
+        <w:rPr>
+          <w:rFonts w:ascii="Arial" w:hAnsi="Arial" w:cs="Arial"/>
+          <w:sz w:val="24"/>
+          <w:szCs w:val="24"/>
+        </w:rPr>
+        <w:t xml:space="preserve"> zu implementieren die via API mit dem Backend </w:t>
+      </w:r>
+      <w:r>
+        <w:rPr>
+          <w:rFonts w:ascii="Arial" w:hAnsi="Arial" w:cs="Arial"/>
+          <w:sz w:val="24"/>
+          <w:szCs w:val="24"/>
+        </w:rPr>
+        <w:t xml:space="preserve">kommunizieren kann. Diese Architektur </w:t>
+      </w:r>
+      <w:r>
+        <w:rPr>
+          <w:rFonts w:ascii="Arial" w:hAnsi="Arial" w:cs="Arial"/>
+          <w:sz w:val="24"/>
+          <w:szCs w:val="24"/>
         </w:rPr>
         <w:t>zeichnet sich unteranderem durch eine gute Skalierbarkeit aus</w:t>
       </w:r>
       <w:r>
         <w:rPr>
           <w:rFonts w:ascii="Arial" w:hAnsi="Arial" w:cs="Arial"/>
+          <w:sz w:val="24"/>
+          <w:szCs w:val="24"/>
         </w:rPr>
         <w:t xml:space="preserve">. Wenn </w:t>
       </w:r>
       <w:r>
         <w:rPr>
           <w:rFonts w:ascii="Arial" w:hAnsi="Arial" w:cs="Arial"/>
+          <w:sz w:val="24"/>
+          <w:szCs w:val="24"/>
         </w:rPr>
         <w:t xml:space="preserve">zukünftig </w:t>
       </w:r>
       <w:r>
         <w:rPr>
           <w:rFonts w:ascii="Arial" w:hAnsi="Arial" w:cs="Arial"/>
+          <w:sz w:val="24"/>
+          <w:szCs w:val="24"/>
         </w:rPr>
         <w:t>eine mobile App benötigt wird, sind keine zusätzlichen Anstrengungen für die API-Entwicklung erforderlich – die mobile App könnte dieselbe API wie die Webanwendung verwenden.</w:t>
       </w:r>
       <w:r>
         <w:rPr>
           <w:rFonts w:ascii="Arial" w:hAnsi="Arial" w:cs="Arial"/>
+          <w:sz w:val="24"/>
+          <w:szCs w:val="24"/>
+        </w:rPr>
+        <w:t xml:space="preserve"> Da es sich um eine eher kostspielige Art von Webarchitektur handelt</w:t>
+      </w:r>
+      <w:r>
+        <w:rPr>
+          <w:rFonts w:ascii="Arial" w:hAnsi="Arial" w:cs="Arial"/>
+          <w:sz w:val="24"/>
+          <w:szCs w:val="24"/>
         </w:rPr>
         <w:t xml:space="preserve"> </w:t>
       </w:r>
       <w:r>
         <w:rPr>
           <w:rFonts w:ascii="Arial" w:hAnsi="Arial" w:cs="Arial"/>
-        </w:rPr>
-        <w:t>Da es sich um eine eher kostspielige Art von Webarchitektur handelt</w:t>
-      </w:r>
-      <w:r>
-        <w:rPr>
-          <w:rFonts w:ascii="Arial" w:hAnsi="Arial" w:cs="Arial"/>
-        </w:rPr>
-        <w:t xml:space="preserve"> </w:t>
-      </w:r>
-      <w:r>
-        <w:rPr>
-          <w:rFonts w:ascii="Arial" w:hAnsi="Arial" w:cs="Arial"/>
-        </w:rPr>
-        <w:t xml:space="preserve">eignet sich SPA gut zur Erstellung einer </w:t>
-      </w:r>
-      <w:r>
-        <w:rPr>
-          <w:rFonts w:ascii="Arial" w:hAnsi="Arial" w:cs="Arial"/>
-        </w:rPr>
-        <w:t>responsive</w:t>
-      </w:r>
-      <w:r>
-        <w:rPr>
-          <w:rFonts w:ascii="Arial" w:hAnsi="Arial" w:cs="Arial"/>
-        </w:rPr>
-        <w:t xml:space="preserve"> Benutzeroberfläche für B2C-</w:t>
-      </w:r>
-      <w:r>
-        <w:rPr>
-          <w:rFonts w:ascii="Arial" w:hAnsi="Arial" w:cs="Arial"/>
-        </w:rPr>
-        <w:t>Benutzer</w:t>
-      </w:r>
-      <w:r>
-        <w:rPr>
-          <w:rFonts w:ascii="Arial" w:hAnsi="Arial" w:cs="Arial"/>
-        </w:rPr>
-        <w:t>.</w:t>
+          <w:sz w:val="24"/>
+          <w:szCs w:val="24"/>
+        </w:rPr>
+        <w:t>eignet sich SPA gut zur Erstellung einer responsive Benutzeroberfläche für B2C-Benutzer.</w:t>
       </w:r>
     </w:p>
     <w:p>
       <w:pPr>
         <w:rPr>
           <w:rFonts w:ascii="Arial" w:hAnsi="Arial" w:cs="Arial"/>
-        </w:rPr>
-      </w:pPr>
-      <w:r>
-        <w:rPr>
-          <w:rFonts w:ascii="Arial" w:hAnsi="Arial" w:cs="Arial"/>
+          <w:sz w:val="24"/>
+          <w:szCs w:val="24"/>
+        </w:rPr>
+      </w:pPr>
+      <w:r>
+        <w:rPr>
+          <w:rFonts w:ascii="Arial" w:hAnsi="Arial" w:cs="Arial"/>
+          <w:sz w:val="24"/>
+          <w:szCs w:val="24"/>
         </w:rPr>
         <w:t xml:space="preserve">Unsere Business-Logik wird zentral im Backend ausgeführt und </w:t>
       </w:r>
       <w:r>
         <w:rPr>
           <w:rFonts w:ascii="Arial" w:hAnsi="Arial" w:cs="Arial"/>
+          <w:sz w:val="24"/>
+          <w:szCs w:val="24"/>
         </w:rPr>
         <w:t xml:space="preserve">ist </w:t>
       </w:r>
       <w:r>
         <w:rPr>
           <w:rFonts w:ascii="Arial" w:hAnsi="Arial" w:cs="Arial"/>
+          <w:sz w:val="24"/>
+          <w:szCs w:val="24"/>
         </w:rPr>
         <w:t xml:space="preserve">so von der Client </w:t>
       </w:r>
       <w:r>
         <w:rPr>
           <w:rFonts w:ascii="Arial" w:hAnsi="Arial" w:cs="Arial"/>
+          <w:sz w:val="24"/>
+          <w:szCs w:val="24"/>
         </w:rPr>
         <w:t>S</w:t>
       </w:r>
       <w:r>
         <w:rPr>
           <w:rFonts w:ascii="Arial" w:hAnsi="Arial" w:cs="Arial"/>
+          <w:sz w:val="24"/>
+          <w:szCs w:val="24"/>
         </w:rPr>
         <w:t>ide unabhängig und nicht manipulierbar.</w:t>
       </w:r>
       <w:r>
         <w:rPr>
           <w:rFonts w:ascii="Arial" w:hAnsi="Arial" w:cs="Arial"/>
+          <w:sz w:val="24"/>
+          <w:szCs w:val="24"/>
         </w:rPr>
         <w:t xml:space="preserve"> Backend, Frontend und Datenbank lassen sich dank Container-Technologie auch auf CI/CD Pipelines deployen.</w:t>
       </w:r>
       <w:r>
         <w:rPr>
           <w:rFonts w:ascii="Arial" w:hAnsi="Arial" w:cs="Arial"/>
+          <w:sz w:val="24"/>
+          <w:szCs w:val="24"/>
         </w:rPr>
         <w:br/>
       </w:r>
       <w:r>
         <w:rPr>
           <w:rFonts w:ascii="Arial" w:hAnsi="Arial" w:cs="Arial"/>
+          <w:sz w:val="24"/>
+          <w:szCs w:val="24"/>
         </w:rPr>
         <w:br/>
         <w:t>Wir haben uns im Rahmen dieses Projektes für eine relationale Datenbank entschieden</w:t>
@@ -2398,38 +2572,82 @@
       <w:r>
         <w:rPr>
           <w:rFonts w:ascii="Arial" w:hAnsi="Arial" w:cs="Arial"/>
-        </w:rPr>
-        <w:t>. Da sich das Thema, Friseure &amp; Reservierungen, hervorragend mit Relationen bzw. Entities mappen lässt.</w:t>
-      </w:r>
-      <w:r>
-        <w:rPr>
-          <w:rFonts w:ascii="Arial" w:hAnsi="Arial" w:cs="Arial"/>
+          <w:sz w:val="24"/>
+          <w:szCs w:val="24"/>
+        </w:rPr>
+        <w:t xml:space="preserve">. Da sich das Thema, Friseure &amp; Reservierungen, hervorragend mit Relationen bzw. </w:t>
+      </w:r>
+      <w:proofErr w:type="spellStart"/>
+      <w:r>
+        <w:rPr>
+          <w:rFonts w:ascii="Arial" w:hAnsi="Arial" w:cs="Arial"/>
+          <w:sz w:val="24"/>
+          <w:szCs w:val="24"/>
+        </w:rPr>
+        <w:t>Entities</w:t>
+      </w:r>
+      <w:proofErr w:type="spellEnd"/>
+      <w:r>
+        <w:rPr>
+          <w:rFonts w:ascii="Arial" w:hAnsi="Arial" w:cs="Arial"/>
+          <w:sz w:val="24"/>
+          <w:szCs w:val="24"/>
+        </w:rPr>
+        <w:t xml:space="preserve"> mappen lässt.</w:t>
+      </w:r>
+      <w:r>
+        <w:rPr>
+          <w:rFonts w:ascii="Arial" w:hAnsi="Arial" w:cs="Arial"/>
+          <w:sz w:val="24"/>
+          <w:szCs w:val="24"/>
         </w:rPr>
         <w:br/>
       </w:r>
       <w:r>
         <w:rPr>
           <w:rFonts w:ascii="Arial" w:hAnsi="Arial" w:cs="Arial"/>
+          <w:sz w:val="24"/>
+          <w:szCs w:val="24"/>
         </w:rPr>
         <w:br/>
-        <w:t xml:space="preserve">3rd Party Services nutzen wir unter anderem um Mails zu senden &amp; responsive HTML-Code zu erzeugen. Dabei haben wir einen besonderen Fokus daraufgelegt, dass die Services </w:t>
-      </w:r>
-      <w:r>
-        <w:rPr>
-          <w:rFonts w:ascii="Arial" w:hAnsi="Arial" w:cs="Arial"/>
+        <w:t xml:space="preserve">3rd Party Services nutzen wir </w:t>
+      </w:r>
+      <w:r>
+        <w:rPr>
+          <w:rFonts w:ascii="Arial" w:hAnsi="Arial" w:cs="Arial"/>
+          <w:sz w:val="24"/>
+          <w:szCs w:val="24"/>
+        </w:rPr>
+        <w:t>unter anderem,</w:t>
+      </w:r>
+      <w:r>
+        <w:rPr>
+          <w:rFonts w:ascii="Arial" w:hAnsi="Arial" w:cs="Arial"/>
+          <w:sz w:val="24"/>
+          <w:szCs w:val="24"/>
+        </w:rPr>
+        <w:t xml:space="preserve"> um Mails zu senden &amp; responsive HTML-Code zu erzeugen. Dabei haben wir einen besonderen Fokus daraufgelegt, dass die Services </w:t>
+      </w:r>
+      <w:r>
+        <w:rPr>
+          <w:rFonts w:ascii="Arial" w:hAnsi="Arial" w:cs="Arial"/>
+          <w:sz w:val="24"/>
+          <w:szCs w:val="24"/>
         </w:rPr>
         <w:t>sich für Templates eignen.</w:t>
       </w:r>
       <w:r>
         <w:rPr>
           <w:rFonts w:ascii="Arial" w:hAnsi="Arial" w:cs="Arial"/>
+          <w:sz w:val="24"/>
+          <w:szCs w:val="24"/>
         </w:rPr>
         <w:br w:type="page"/>
       </w:r>
     </w:p>
     <w:p>
       <w:pPr>
-        <w:pStyle w:val="berschrift1"/>
+        <w:pStyle w:val="Heading1"/>
         <w:numPr>
           <w:ilvl w:val="0"/>
           <w:numId w:val="25"/>
@@ -2441,7 +2659,7 @@
           <w:rFonts w:ascii="Arial" w:hAnsi="Arial" w:cs="Arial"/>
         </w:rPr>
       </w:pPr>
-      <w:bookmarkStart w:id="2" w:name="_Toc128446336"/>
+      <w:bookmarkStart w:id="2" w:name="_Toc128481135"/>
       <w:r>
         <w:rPr>
           <w:rFonts w:ascii="Arial" w:hAnsi="Arial" w:cs="Arial"/>
@@ -2497,7 +2715,15 @@
     </w:p>
     <w:p>
       <w:pPr>
-        <w:pStyle w:val="berschrift2"/>
+        <w:pStyle w:val="FormatSe"/>
+        <w:rPr>
+          <w:rFonts w:ascii="Arial" w:hAnsi="Arial" w:cs="Arial"/>
+        </w:rPr>
+      </w:pPr>
+    </w:p>
+    <w:p>
+      <w:pPr>
+        <w:pStyle w:val="Heading2"/>
         <w:numPr>
           <w:ilvl w:val="1"/>
           <w:numId w:val="25"/>
@@ -2509,7 +2735,7 @@
           <w:rFonts w:ascii="Arial" w:hAnsi="Arial" w:cs="Arial"/>
         </w:rPr>
       </w:pPr>
-      <w:bookmarkStart w:id="3" w:name="_Toc128446337"/>
+      <w:bookmarkStart w:id="3" w:name="_Toc128481136"/>
       <w:r>
         <w:rPr>
           <w:rFonts w:ascii="Arial" w:hAnsi="Arial" w:cs="Arial"/>
@@ -2532,23 +2758,25 @@
           <w:sz w:val="24"/>
           <w:szCs w:val="24"/>
         </w:rPr>
-        <w:t>Das Frontend Framework React liefert uns</w:t>
-      </w:r>
+        <w:t xml:space="preserve">Das Frontend Framework </w:t>
+      </w:r>
+      <w:proofErr w:type="spellStart"/>
       <w:r>
         <w:rPr>
           <w:rFonts w:ascii="Arial" w:hAnsi="Arial" w:cs="Arial"/>
           <w:sz w:val="24"/>
           <w:szCs w:val="24"/>
         </w:rPr>
-        <w:t xml:space="preserve"> die Option Component</w:t>
-      </w:r>
+        <w:t>React</w:t>
+      </w:r>
+      <w:proofErr w:type="spellEnd"/>
       <w:r>
         <w:rPr>
           <w:rFonts w:ascii="Arial" w:hAnsi="Arial" w:cs="Arial"/>
           <w:sz w:val="24"/>
           <w:szCs w:val="24"/>
         </w:rPr>
-        <w:t xml:space="preserve"> Libraries zu nutzen. „Material UI“ ist dabei unsere Wahl, da sehr viele Endnutzer mit dem Material UI Design vertraut sind.</w:t>
+        <w:t xml:space="preserve"> liefert uns</w:t>
       </w:r>
       <w:r>
         <w:rPr>
@@ -2556,7 +2784,51 @@
           <w:sz w:val="24"/>
           <w:szCs w:val="24"/>
         </w:rPr>
-        <w:t xml:space="preserve"> Außerdem nutzen wir auch die Google Maps API um Shops </w:t>
+        <w:t xml:space="preserve"> die Option </w:t>
+      </w:r>
+      <w:proofErr w:type="spellStart"/>
+      <w:r>
+        <w:rPr>
+          <w:rFonts w:ascii="Arial" w:hAnsi="Arial" w:cs="Arial"/>
+          <w:sz w:val="24"/>
+          <w:szCs w:val="24"/>
+        </w:rPr>
+        <w:t>Component</w:t>
+      </w:r>
+      <w:proofErr w:type="spellEnd"/>
+      <w:r>
+        <w:rPr>
+          <w:rFonts w:ascii="Arial" w:hAnsi="Arial" w:cs="Arial"/>
+          <w:sz w:val="24"/>
+          <w:szCs w:val="24"/>
+        </w:rPr>
+        <w:t xml:space="preserve"> Libraries zu nutzen. „Material UI“ ist dabei unsere Wahl, da sehr viele Endnutzer mit dem Material UI Design vertraut sind.</w:t>
+      </w:r>
+      <w:r>
+        <w:rPr>
+          <w:rFonts w:ascii="Arial" w:hAnsi="Arial" w:cs="Arial"/>
+          <w:sz w:val="24"/>
+          <w:szCs w:val="24"/>
+        </w:rPr>
+        <w:t xml:space="preserve"> Außerdem nutzen wir auch die Google Maps </w:t>
+      </w:r>
+      <w:proofErr w:type="gramStart"/>
+      <w:r>
+        <w:rPr>
+          <w:rFonts w:ascii="Arial" w:hAnsi="Arial" w:cs="Arial"/>
+          <w:sz w:val="24"/>
+          <w:szCs w:val="24"/>
+        </w:rPr>
+        <w:t>API</w:t>
+      </w:r>
+      <w:proofErr w:type="gramEnd"/>
+      <w:r>
+        <w:rPr>
+          <w:rFonts w:ascii="Arial" w:hAnsi="Arial" w:cs="Arial"/>
+          <w:sz w:val="24"/>
+          <w:szCs w:val="24"/>
+        </w:rPr>
+        <w:t xml:space="preserve"> um Shops </w:t>
       </w:r>
       <w:r>
         <w:rPr>
@@ -2623,13 +2895,13 @@
           <w:szCs w:val="24"/>
         </w:rPr>
         <w:drawing>
-          <wp:anchor distT="0" distB="0" distL="114300" distR="114300" simplePos="0" relativeHeight="251661312" behindDoc="0" locked="0" layoutInCell="1" allowOverlap="1" wp14:anchorId="2DCC52B0" wp14:editId="143A02CF">
+          <wp:anchor distT="0" distB="0" distL="114300" distR="114300" simplePos="0" relativeHeight="251661312" behindDoc="0" locked="0" layoutInCell="1" allowOverlap="1" wp14:anchorId="2DCC52B0" wp14:editId="5685E2AB">
             <wp:simplePos x="0" y="0"/>
             <wp:positionH relativeFrom="margin">
-              <wp:posOffset>695325</wp:posOffset>
+              <wp:posOffset>710565</wp:posOffset>
             </wp:positionH>
             <wp:positionV relativeFrom="paragraph">
-              <wp:posOffset>2540</wp:posOffset>
+              <wp:posOffset>162560</wp:posOffset>
             </wp:positionV>
             <wp:extent cx="4095750" cy="2414364"/>
             <wp:effectExtent l="0" t="0" r="0" b="5080"/>
@@ -2735,7 +3007,7 @@
     </w:p>
     <w:p>
       <w:pPr>
-        <w:pStyle w:val="berschrift2"/>
+        <w:pStyle w:val="Heading2"/>
         <w:numPr>
           <w:ilvl w:val="1"/>
           <w:numId w:val="25"/>
@@ -2747,7 +3019,7 @@
           <w:rFonts w:ascii="Arial" w:hAnsi="Arial" w:cs="Arial"/>
         </w:rPr>
       </w:pPr>
-      <w:bookmarkStart w:id="4" w:name="_Toc128446338"/>
+      <w:bookmarkStart w:id="4" w:name="_Toc128481137"/>
       <w:r>
         <w:rPr>
           <w:rFonts w:ascii="Arial" w:hAnsi="Arial" w:cs="Arial"/>
@@ -2794,22 +3066,40 @@
           <w:sz w:val="24"/>
           <w:szCs w:val="24"/>
         </w:rPr>
-        <w:t>her verpflichtend zu implementieren in unserem Projekt. Die Projektstruktur im Backend teilt sich in Services, Controller, Repository, (Mail-)Templates, Models und Configs auf.</w:t>
-      </w:r>
+        <w:t xml:space="preserve">her verpflichtend zu implementieren in unserem Projekt. Die Projektstruktur im Backend teilt sich in Services, Controller, Repository, (Mail-)Templates, Models und </w:t>
+      </w:r>
+      <w:proofErr w:type="spellStart"/>
       <w:r>
         <w:rPr>
           <w:rFonts w:ascii="Arial" w:hAnsi="Arial" w:cs="Arial"/>
           <w:sz w:val="24"/>
           <w:szCs w:val="24"/>
         </w:rPr>
-        <w:br/>
-      </w:r>
+        <w:t>Configs</w:t>
+      </w:r>
+      <w:proofErr w:type="spellEnd"/>
       <w:r>
         <w:rPr>
           <w:rFonts w:ascii="Arial" w:hAnsi="Arial" w:cs="Arial"/>
           <w:sz w:val="24"/>
           <w:szCs w:val="24"/>
         </w:rPr>
+        <w:t xml:space="preserve"> auf.</w:t>
+      </w:r>
+      <w:r>
+        <w:rPr>
+          <w:rFonts w:ascii="Arial" w:hAnsi="Arial" w:cs="Arial"/>
+          <w:sz w:val="24"/>
+          <w:szCs w:val="24"/>
+        </w:rPr>
+        <w:br/>
+      </w:r>
+      <w:r>
+        <w:rPr>
+          <w:rFonts w:ascii="Arial" w:hAnsi="Arial" w:cs="Arial"/>
+          <w:sz w:val="24"/>
+          <w:szCs w:val="24"/>
+        </w:rPr>
         <w:br/>
         <w:t>Um unseren A</w:t>
       </w:r>
@@ -2819,24 +3109,25 @@
           <w:sz w:val="24"/>
           <w:szCs w:val="24"/>
         </w:rPr>
-        <w:t xml:space="preserve">nspruch an eine Template Engine für E-Mails zu gewährleisten, haben wir uns für MJML entschieden. Diese HTML-erzeugende Template Engine hilft uns dabei responsive HTML zu generieren und an den entscheidenden Stellen Placeholder zu setzen. Zum Beispiel: Ein Verifikation Code via Mail. MJML bietet den Vorteil sich nicht mehr um das Aussehen der Mail in allen E-Mail-Clients spezifisch kümmern zu </w:t>
-      </w:r>
+        <w:t xml:space="preserve">nspruch an eine Template Engine für E-Mails zu gewährleisten, haben wir uns für MJML entschieden. Diese HTML-erzeugende Template Engine hilft uns dabei responsive HTML zu generieren und an den entscheidenden Stellen </w:t>
+      </w:r>
+      <w:proofErr w:type="spellStart"/>
       <w:r>
         <w:rPr>
           <w:rFonts w:ascii="Arial" w:hAnsi="Arial" w:cs="Arial"/>
           <w:sz w:val="24"/>
           <w:szCs w:val="24"/>
         </w:rPr>
-        <w:lastRenderedPageBreak/>
-        <w:t>müssen</w:t>
-      </w:r>
+        <w:t>Placeholder</w:t>
+      </w:r>
+      <w:proofErr w:type="spellEnd"/>
       <w:r>
         <w:rPr>
           <w:rFonts w:ascii="Arial" w:hAnsi="Arial" w:cs="Arial"/>
           <w:sz w:val="24"/>
           <w:szCs w:val="24"/>
         </w:rPr>
-        <w:t>. Da jeder E-Mail-Client Anbieter (zum Beispiel: Gmail, Outlook, …) die einkommende HTML</w:t>
+        <w:t xml:space="preserve"> zu setzen. Zum Beispiel: Ein Verifikation Code via Mail. MJML bietet den Vorteil sich </w:t>
       </w:r>
       <w:r>
         <w:rPr>
@@ -2844,7 +3135,8 @@
           <w:sz w:val="24"/>
           <w:szCs w:val="24"/>
         </w:rPr>
-        <w:t>-</w:t>
+        <w:lastRenderedPageBreak/>
+        <w:t>nicht mehr um das Aussehen der Mail in allen E-Mail-Clients spezifisch kümmern zu müssen</w:t>
       </w:r>
       <w:r>
         <w:rPr>
@@ -2852,12 +3144,37 @@
           <w:sz w:val="24"/>
           <w:szCs w:val="24"/>
         </w:rPr>
+        <w:t>. Da jeder E-Mail-Client Anbieter (zum Beispiel: Gmail, Outlook, …) die einkommende HTML</w:t>
+      </w:r>
+      <w:r>
+        <w:rPr>
+          <w:rFonts w:ascii="Arial" w:hAnsi="Arial" w:cs="Arial"/>
+          <w:sz w:val="24"/>
+          <w:szCs w:val="24"/>
+        </w:rPr>
+        <w:t>-</w:t>
+      </w:r>
+      <w:r>
+        <w:rPr>
+          <w:rFonts w:ascii="Arial" w:hAnsi="Arial" w:cs="Arial"/>
+          <w:sz w:val="24"/>
+          <w:szCs w:val="24"/>
+        </w:rPr>
         <w:t>Datei selbst individuell rendert, ist es eine große Herausforderung eine Mail auf verschiedenen Endgeräten und E-Mail-Clients einheitlich anzeigen zu lassen.</w:t>
       </w:r>
     </w:p>
     <w:p>
       <w:pPr>
-        <w:pStyle w:val="berschrift2"/>
+        <w:rPr>
+          <w:rFonts w:ascii="Arial" w:hAnsi="Arial" w:cs="Arial"/>
+          <w:sz w:val="24"/>
+          <w:szCs w:val="24"/>
+        </w:rPr>
+      </w:pPr>
+    </w:p>
+    <w:p>
+      <w:pPr>
+        <w:pStyle w:val="Heading2"/>
         <w:numPr>
           <w:ilvl w:val="1"/>
           <w:numId w:val="25"/>
@@ -2869,7 +3186,7 @@
           <w:rFonts w:ascii="Arial" w:hAnsi="Arial" w:cs="Arial"/>
         </w:rPr>
       </w:pPr>
-      <w:bookmarkStart w:id="5" w:name="_Toc128446339"/>
+      <w:bookmarkStart w:id="5" w:name="_Toc128481138"/>
       <w:r>
         <w:rPr>
           <w:rFonts w:ascii="Arial" w:hAnsi="Arial" w:cs="Arial"/>
@@ -2910,7 +3227,39 @@
           <w:sz w:val="24"/>
           <w:szCs w:val="24"/>
         </w:rPr>
-        <w:t>Wir haben früh gemerkt dass unser Projekt Thema nicht simple als Datenbank-Model wiedergespiegelt werden kann da sehr viele Relationen entstehen können. PostgreSQL ist eine Open Source Software und besonders gut erweiterbar in ihrer Funktionalität.</w:t>
+        <w:t xml:space="preserve">Wir haben früh </w:t>
+      </w:r>
+      <w:r>
+        <w:rPr>
+          <w:rFonts w:ascii="Arial" w:hAnsi="Arial" w:cs="Arial"/>
+          <w:sz w:val="24"/>
+          <w:szCs w:val="24"/>
+        </w:rPr>
+        <w:t>gemerkt,</w:t>
+      </w:r>
+      <w:r>
+        <w:rPr>
+          <w:rFonts w:ascii="Arial" w:hAnsi="Arial" w:cs="Arial"/>
+          <w:sz w:val="24"/>
+          <w:szCs w:val="24"/>
+        </w:rPr>
+        <w:t xml:space="preserve"> dass unser Projekt Thema nicht simple als Datenbank-Model </w:t>
+      </w:r>
+      <w:r>
+        <w:rPr>
+          <w:rFonts w:ascii="Arial" w:hAnsi="Arial" w:cs="Arial"/>
+          <w:sz w:val="24"/>
+          <w:szCs w:val="24"/>
+        </w:rPr>
+        <w:t>widergespiegelt</w:t>
+      </w:r>
+      <w:r>
+        <w:rPr>
+          <w:rFonts w:ascii="Arial" w:hAnsi="Arial" w:cs="Arial"/>
+          <w:sz w:val="24"/>
+          <w:szCs w:val="24"/>
+        </w:rPr>
+        <w:t xml:space="preserve"> werden kann da sehr viele Relationen entstehen können. PostgreSQL ist eine Open Source Software und besonders gut erweiterbar in ihrer Funktionalität.</w:t>
       </w:r>
       <w:r>
         <w:rPr>
@@ -2921,7 +3270,7 @@
     </w:p>
     <w:p>
       <w:pPr>
-        <w:pStyle w:val="berschrift1"/>
+        <w:pStyle w:val="Heading1"/>
         <w:numPr>
           <w:ilvl w:val="0"/>
           <w:numId w:val="25"/>
@@ -2933,7 +3282,7 @@
           <w:rFonts w:ascii="Arial" w:hAnsi="Arial" w:cs="Arial"/>
         </w:rPr>
       </w:pPr>
-      <w:bookmarkStart w:id="6" w:name="_Toc128446340"/>
+      <w:bookmarkStart w:id="6" w:name="_Toc128481139"/>
       <w:r>
         <w:rPr>
           <w:rFonts w:ascii="Arial" w:hAnsi="Arial" w:cs="Arial"/>
@@ -2954,7 +3303,21 @@
         <w:rPr>
           <w:rFonts w:ascii="Arial" w:hAnsi="Arial" w:cs="Arial"/>
         </w:rPr>
-        <w:t>Wir haben nach Scrum gearbeitet</w:t>
+        <w:t xml:space="preserve">Wir haben nach </w:t>
+      </w:r>
+      <w:proofErr w:type="spellStart"/>
+      <w:r>
+        <w:rPr>
+          <w:rFonts w:ascii="Arial" w:hAnsi="Arial" w:cs="Arial"/>
+        </w:rPr>
+        <w:t>Scrum</w:t>
+      </w:r>
+      <w:proofErr w:type="spellEnd"/>
+      <w:r>
+        <w:rPr>
+          <w:rFonts w:ascii="Arial" w:hAnsi="Arial" w:cs="Arial"/>
+        </w:rPr>
+        <w:t xml:space="preserve"> gearbeitet</w:t>
       </w:r>
       <w:r>
         <w:rPr>
@@ -2974,25 +3337,94 @@
         </w:rPr>
         <w:t xml:space="preserve">Das bedeutet, dass wir wöchentliche Meetings durchgeführt haben, um uns auszutauschen und den aktuellen Stand festzuhalten. Zur Dokumentation haben wir das Projektmanagement-Tool JIRA herangezogen. Zunächst haben wir uns zusammengesetzt und die Anforderungen gesammelt, was das Projekt beinhalten soll. </w:t>
       </w:r>
+      <w:proofErr w:type="spellStart"/>
       <w:r>
         <w:rPr>
           <w:rFonts w:ascii="Arial" w:hAnsi="Arial" w:cs="Arial"/>
           <w:lang w:val="en-US"/>
         </w:rPr>
-        <w:t xml:space="preserve">Diese haben wir gegliedert in Must-have, Should-have und Nice-to-have. </w:t>
-      </w:r>
-      <w:r>
-        <w:rPr>
-          <w:rFonts w:ascii="Arial" w:hAnsi="Arial" w:cs="Arial"/>
-        </w:rPr>
-        <w:t>Diese Anforderungen haben wir dann letztendlich in unser Backlog auf JIRA hinzugefügt. Unseren Backlog haben wir dann nach und nach während des Projekts erweitert, was der agilen Softwaremethodik entspricht.</w:t>
-      </w:r>
-      <w:r>
-        <w:rPr>
-          <w:rFonts w:ascii="Arial" w:hAnsi="Arial" w:cs="Arial"/>
+        <w:t>Diese</w:t>
+      </w:r>
+      <w:proofErr w:type="spellEnd"/>
+      <w:r>
+        <w:rPr>
+          <w:rFonts w:ascii="Arial" w:hAnsi="Arial" w:cs="Arial"/>
+          <w:lang w:val="en-US"/>
         </w:rPr>
         <w:t xml:space="preserve"> </w:t>
       </w:r>
+      <w:proofErr w:type="spellStart"/>
+      <w:r>
+        <w:rPr>
+          <w:rFonts w:ascii="Arial" w:hAnsi="Arial" w:cs="Arial"/>
+          <w:lang w:val="en-US"/>
+        </w:rPr>
+        <w:t>haben</w:t>
+      </w:r>
+      <w:proofErr w:type="spellEnd"/>
+      <w:r>
+        <w:rPr>
+          <w:rFonts w:ascii="Arial" w:hAnsi="Arial" w:cs="Arial"/>
+          <w:lang w:val="en-US"/>
+        </w:rPr>
+        <w:t xml:space="preserve"> </w:t>
+      </w:r>
+      <w:proofErr w:type="spellStart"/>
+      <w:r>
+        <w:rPr>
+          <w:rFonts w:ascii="Arial" w:hAnsi="Arial" w:cs="Arial"/>
+          <w:lang w:val="en-US"/>
+        </w:rPr>
+        <w:t>wir</w:t>
+      </w:r>
+      <w:proofErr w:type="spellEnd"/>
+      <w:r>
+        <w:rPr>
+          <w:rFonts w:ascii="Arial" w:hAnsi="Arial" w:cs="Arial"/>
+          <w:lang w:val="en-US"/>
+        </w:rPr>
+        <w:t xml:space="preserve"> </w:t>
+      </w:r>
+      <w:proofErr w:type="spellStart"/>
+      <w:r>
+        <w:rPr>
+          <w:rFonts w:ascii="Arial" w:hAnsi="Arial" w:cs="Arial"/>
+          <w:lang w:val="en-US"/>
+        </w:rPr>
+        <w:t>gegliedert</w:t>
+      </w:r>
+      <w:proofErr w:type="spellEnd"/>
+      <w:r>
+        <w:rPr>
+          <w:rFonts w:ascii="Arial" w:hAnsi="Arial" w:cs="Arial"/>
+          <w:lang w:val="en-US"/>
+        </w:rPr>
+        <w:t xml:space="preserve"> in Must-have, Should-have und Nice-to-have. </w:t>
+      </w:r>
+      <w:r>
+        <w:rPr>
+          <w:rFonts w:ascii="Arial" w:hAnsi="Arial" w:cs="Arial"/>
+        </w:rPr>
+        <w:t xml:space="preserve">Diese Anforderungen haben wir </w:t>
+      </w:r>
+      <w:r>
+        <w:rPr>
+          <w:rFonts w:ascii="Arial" w:hAnsi="Arial" w:cs="Arial"/>
+        </w:rPr>
+        <w:t>dann</w:t>
+      </w:r>
+      <w:r>
+        <w:rPr>
+          <w:rFonts w:ascii="Arial" w:hAnsi="Arial" w:cs="Arial"/>
+        </w:rPr>
+        <w:t xml:space="preserve"> in unser Backlog auf JIRA hinzugefügt. Unseren Backlog haben wir dann nach und nach während des Projekts erweitert, was der agilen Softwaremethodik entspricht.</w:t>
+      </w:r>
+      <w:r>
+        <w:rPr>
+          <w:rFonts w:ascii="Arial" w:hAnsi="Arial" w:cs="Arial"/>
+        </w:rPr>
+        <w:t xml:space="preserve"> </w:t>
+      </w:r>
       <w:r>
         <w:rPr>
           <w:rFonts w:ascii="Arial" w:hAnsi="Arial" w:cs="Arial"/>
@@ -3021,13 +3453,55 @@
         <w:rPr>
           <w:rFonts w:ascii="Arial" w:hAnsi="Arial" w:cs="Arial"/>
         </w:rPr>
-        <w:t>Wir haben alle Elemente von Scrum implementiert, d.h. Sprint-Reviews, Sprint-Planning und Sprint-Retrospektiven</w:t>
-      </w:r>
-      <w:r>
-        <w:rPr>
-          <w:rFonts w:ascii="Arial" w:hAnsi="Arial" w:cs="Arial"/>
-        </w:rPr>
-        <w:t xml:space="preserve"> durchgeführt. Die User Storys wurden ebenfalls gemeinsam anhand eines Planning Pokers geschätzt.</w:t>
+        <w:t xml:space="preserve">Wir haben alle Elemente von </w:t>
+      </w:r>
+      <w:proofErr w:type="spellStart"/>
+      <w:r>
+        <w:rPr>
+          <w:rFonts w:ascii="Arial" w:hAnsi="Arial" w:cs="Arial"/>
+        </w:rPr>
+        <w:t>Scrum</w:t>
+      </w:r>
+      <w:proofErr w:type="spellEnd"/>
+      <w:r>
+        <w:rPr>
+          <w:rFonts w:ascii="Arial" w:hAnsi="Arial" w:cs="Arial"/>
+        </w:rPr>
+        <w:t xml:space="preserve"> implementiert, d.h. Sprint-Reviews, Sprint-</w:t>
+      </w:r>
+      <w:proofErr w:type="spellStart"/>
+      <w:r>
+        <w:rPr>
+          <w:rFonts w:ascii="Arial" w:hAnsi="Arial" w:cs="Arial"/>
+        </w:rPr>
+        <w:t>Planning</w:t>
+      </w:r>
+      <w:proofErr w:type="spellEnd"/>
+      <w:r>
+        <w:rPr>
+          <w:rFonts w:ascii="Arial" w:hAnsi="Arial" w:cs="Arial"/>
+        </w:rPr>
+        <w:t xml:space="preserve"> und Sprint-Retrospektiven</w:t>
+      </w:r>
+      <w:r>
+        <w:rPr>
+          <w:rFonts w:ascii="Arial" w:hAnsi="Arial" w:cs="Arial"/>
+        </w:rPr>
+        <w:t xml:space="preserve"> durchgeführt. Die User Storys wurden ebenfalls gemeinsam anhand eines </w:t>
+      </w:r>
+      <w:proofErr w:type="spellStart"/>
+      <w:r>
+        <w:rPr>
+          <w:rFonts w:ascii="Arial" w:hAnsi="Arial" w:cs="Arial"/>
+        </w:rPr>
+        <w:t>Planning</w:t>
+      </w:r>
+      <w:proofErr w:type="spellEnd"/>
+      <w:r>
+        <w:rPr>
+          <w:rFonts w:ascii="Arial" w:hAnsi="Arial" w:cs="Arial"/>
+        </w:rPr>
+        <w:t xml:space="preserve"> Pokers geschätzt.</w:t>
       </w:r>
     </w:p>
     <w:p>
@@ -3107,7 +3581,7 @@
     </w:p>
     <w:p>
       <w:pPr>
-        <w:pStyle w:val="berschrift1"/>
+        <w:pStyle w:val="Heading1"/>
         <w:numPr>
           <w:ilvl w:val="0"/>
           <w:numId w:val="0"/>
@@ -3141,7 +3615,7 @@
     </w:p>
     <w:p>
       <w:pPr>
-        <w:pStyle w:val="berschrift1"/>
+        <w:pStyle w:val="Heading1"/>
         <w:numPr>
           <w:ilvl w:val="0"/>
           <w:numId w:val="25"/>
@@ -3153,7 +3627,7 @@
           <w:rFonts w:ascii="Arial" w:hAnsi="Arial" w:cs="Arial"/>
         </w:rPr>
       </w:pPr>
-      <w:bookmarkStart w:id="7" w:name="_Toc128446341"/>
+      <w:bookmarkStart w:id="7" w:name="_Toc128481140"/>
       <w:r>
         <w:rPr>
           <w:rFonts w:ascii="Arial" w:hAnsi="Arial" w:cs="Arial"/>
@@ -3200,7 +3674,19 @@
           <w:rFonts w:ascii="Arial" w:hAnsi="Arial" w:cs="Arial"/>
         </w:rPr>
         <w:br/>
-        <w:t>Da der Content dieser Plattform nicht von uns als Anbieter generiert wird sondern die Dienstleister selbst für ihr Angebot verantwortlich sind, kann man sich gut vom eigentlichen Plattform-Thema lösen. Während der Implementierung haben wir auch</w:t>
+        <w:t xml:space="preserve">Da der Content dieser Plattform nicht von uns als Anbieter generiert </w:t>
+      </w:r>
+      <w:r>
+        <w:rPr>
+          <w:rFonts w:ascii="Arial" w:hAnsi="Arial" w:cs="Arial"/>
+        </w:rPr>
+        <w:t>wird,</w:t>
+      </w:r>
+      <w:r>
+        <w:rPr>
+          <w:rFonts w:ascii="Arial" w:hAnsi="Arial" w:cs="Arial"/>
+        </w:rPr>
+        <w:t xml:space="preserve"> sondern die Dienstleister selbst für ihr Angebot verantwortlich sind, kann man sich gut vom eigentlichen Plattform-Thema lösen. Während der Implementierung haben wir auch</w:t>
       </w:r>
       <w:r>
         <w:rPr>
@@ -3248,7 +3734,21 @@
         <w:rPr>
           <w:rFonts w:ascii="Arial" w:hAnsi="Arial" w:cs="Arial"/>
         </w:rPr>
-        <w:t xml:space="preserve"> Auch haben wir Pair Programming betrieben, was sich ebenfalls als sehr effizient bewiesen hat.</w:t>
+        <w:t xml:space="preserve"> Auch haben wir Pair </w:t>
+      </w:r>
+      <w:proofErr w:type="spellStart"/>
+      <w:r>
+        <w:rPr>
+          <w:rFonts w:ascii="Arial" w:hAnsi="Arial" w:cs="Arial"/>
+        </w:rPr>
+        <w:t>Programming</w:t>
+      </w:r>
+      <w:proofErr w:type="spellEnd"/>
+      <w:r>
+        <w:rPr>
+          <w:rFonts w:ascii="Arial" w:hAnsi="Arial" w:cs="Arial"/>
+        </w:rPr>
+        <w:t xml:space="preserve"> betrieben, was sich ebenfalls als sehr effizient bewiesen hat.</w:t>
       </w:r>
     </w:p>
     <w:p>
@@ -3314,7 +3814,21 @@
         <w:rPr>
           <w:rFonts w:ascii="Arial" w:hAnsi="Arial" w:cs="Arial"/>
         </w:rPr>
-        <w:t xml:space="preserve">Das Arbeiten im Team erfordert eine gute Koordination. So hatten wir hin und wieder Merge-Konflikte gehabt und andere Meinungsverschiedenheiten, die aber zum Glück immer gelöst werden konnten. </w:t>
+        <w:t xml:space="preserve">Das Arbeiten im Team erfordert eine gute Koordination. So hatten wir hin und wieder </w:t>
+      </w:r>
+      <w:proofErr w:type="spellStart"/>
+      <w:r>
+        <w:rPr>
+          <w:rFonts w:ascii="Arial" w:hAnsi="Arial" w:cs="Arial"/>
+        </w:rPr>
+        <w:t>Merge</w:t>
+      </w:r>
+      <w:proofErr w:type="spellEnd"/>
+      <w:r>
+        <w:rPr>
+          <w:rFonts w:ascii="Arial" w:hAnsi="Arial" w:cs="Arial"/>
+        </w:rPr>
+        <w:t xml:space="preserve">-Konflikte gehabt und andere Meinungsverschiedenheiten, die aber zum Glück immer gelöst werden konnten. </w:t>
       </w:r>
       <w:r>
         <w:rPr>
@@ -3345,7 +3859,21 @@
           <w:rFonts w:ascii="Arial" w:hAnsi="Arial" w:cs="Arial"/>
         </w:rPr>
         <w:lastRenderedPageBreak/>
-        <w:t>Das Projekt hatte fast alle Bereiche der Webentwicklung abgedeckt (Fullstack). Dazu gehören die Implementierungen im Backend und im Frontend, sowie die dazugehörigen E2E-Tests und Unit-Tests und natürlich auch das Verfassen der Dokumentation.</w:t>
+        <w:t>Das Projekt hatte fast alle Bereiche der Webentwicklung abgedeckt (</w:t>
+      </w:r>
+      <w:proofErr w:type="spellStart"/>
+      <w:r>
+        <w:rPr>
+          <w:rFonts w:ascii="Arial" w:hAnsi="Arial" w:cs="Arial"/>
+        </w:rPr>
+        <w:t>Fullstack</w:t>
+      </w:r>
+      <w:proofErr w:type="spellEnd"/>
+      <w:r>
+        <w:rPr>
+          <w:rFonts w:ascii="Arial" w:hAnsi="Arial" w:cs="Arial"/>
+        </w:rPr>
+        <w:t>). Dazu gehören die Implementierungen im Backend und im Frontend, sowie die dazugehörigen E2E-Tests und Unit-Tests und natürlich auch das Verfassen der Dokumentation.</w:t>
       </w:r>
     </w:p>
     <w:p>
@@ -3360,7 +3888,21 @@
         <w:rPr>
           <w:rFonts w:ascii="Arial" w:hAnsi="Arial" w:cs="Arial"/>
         </w:rPr>
-        <w:t xml:space="preserve">Von der Entwicklung bis zum Deployment war alles dabei. </w:t>
+        <w:t xml:space="preserve">Von der Entwicklung bis zum </w:t>
+      </w:r>
+      <w:proofErr w:type="spellStart"/>
+      <w:r>
+        <w:rPr>
+          <w:rFonts w:ascii="Arial" w:hAnsi="Arial" w:cs="Arial"/>
+        </w:rPr>
+        <w:t>Deployment</w:t>
+      </w:r>
+      <w:proofErr w:type="spellEnd"/>
+      <w:r>
+        <w:rPr>
+          <w:rFonts w:ascii="Arial" w:hAnsi="Arial" w:cs="Arial"/>
+        </w:rPr>
+        <w:t xml:space="preserve"> war alles dabei. </w:t>
       </w:r>
     </w:p>
     <w:p>
@@ -3405,7 +3947,21 @@
         <w:rPr>
           <w:rFonts w:ascii="Arial" w:hAnsi="Arial" w:cs="Arial"/>
         </w:rPr>
-        <w:t>Vor allem aber hat es auch sehr viel Spaß gemacht und man ist am Ende doch sehr stolz diese Anwendung auf der MediaNight präsentieren zu dürfen.</w:t>
+        <w:t xml:space="preserve">Vor allem aber hat es auch sehr viel Spaß gemacht und man ist am Ende doch sehr stolz diese Anwendung auf der </w:t>
+      </w:r>
+      <w:proofErr w:type="spellStart"/>
+      <w:r>
+        <w:rPr>
+          <w:rFonts w:ascii="Arial" w:hAnsi="Arial" w:cs="Arial"/>
+        </w:rPr>
+        <w:t>MediaNight</w:t>
+      </w:r>
+      <w:proofErr w:type="spellEnd"/>
+      <w:r>
+        <w:rPr>
+          <w:rFonts w:ascii="Arial" w:hAnsi="Arial" w:cs="Arial"/>
+        </w:rPr>
+        <w:t xml:space="preserve"> präsentieren zu dürfen.</w:t>
       </w:r>
     </w:p>
     <w:p>
@@ -3477,7 +4033,7 @@
 <w:ftr xmlns:wpc="http://schemas.microsoft.com/office/word/2010/wordprocessingCanvas" xmlns:cx="http://schemas.microsoft.com/office/drawing/2014/chartex" xmlns:cx1="http://schemas.microsoft.com/office/drawing/2015/9/8/chartex" xmlns:cx2="http://schemas.microsoft.com/office/drawing/2015/10/21/chartex" xmlns:cx3="http://schemas.microsoft.com/office/drawing/2016/5/9/chartex" xmlns:cx4="http://schemas.microsoft.com/office/drawing/2016/5/10/chartex" xmlns:cx5="http://schemas.microsoft.com/office/drawing/2016/5/11/chartex" xmlns:cx6="http://schemas.microsoft.com/office/drawing/2016/5/12/chartex" xmlns:cx7="http://schemas.microsoft.com/office/drawing/2016/5/13/chartex" xmlns:cx8="http://schemas.microsoft.com/office/drawing/2016/5/14/chartex" xmlns:mc="http://schemas.openxmlformats.org/markup-compatibility/2006" xmlns:aink="http://schemas.microsoft.com/office/drawing/2016/ink" xmlns:am3d="http://schemas.microsoft.com/office/drawing/2017/model3d" xmlns:o="urn:schemas-microsoft-com:office:office" xmlns:oel="http://schemas.microsoft.com/office/2019/extlst" xmlns:r="http://schemas.openxmlformats.org/officeDocument/2006/relationships" xmlns:m="http://schemas.openxmlformats.org/officeDocument/2006/math" xmlns:v="urn:schemas-microsoft-com:vml" xmlns:wp14="http://schemas.microsoft.com/office/word/2010/wordprocessingDrawing" xmlns:wp="http://schemas.openxmlformats.org/drawingml/2006/wordprocessingDrawing" xmlns:w10="urn:schemas-microsoft-com:office:word" xmlns:w="http://schemas.openxmlformats.org/wordprocessingml/2006/main" xmlns:w14="http://schemas.microsoft.com/office/word/2010/wordml" xmlns:w15="http://schemas.microsoft.com/office/word/2012/wordml" xmlns:w16cex="http://schemas.microsoft.com/office/word/2018/wordml/cex" xmlns:w16cid="http://schemas.microsoft.com/office/word/2016/wordml/cid" xmlns:w16="http://schemas.microsoft.com/office/word/2018/wordml" xmlns:w16sdtdh="http://schemas.microsoft.com/office/word/2020/wordml/sdtdatahash" xmlns:w16se="http://schemas.microsoft.com/office/word/2015/wordml/symex" xmlns:wpg="http://schemas.microsoft.com/office/word/2010/wordprocessingGroup" xmlns:wpi="http://schemas.microsoft.com/office/word/2010/wordprocessingInk" xmlns:wne="http://schemas.microsoft.com/office/word/2006/wordml" xmlns:wps="http://schemas.microsoft.com/office/word/2010/wordprocessingShape" mc:Ignorable="w14 w15 w16se w16cid w16 w16cex w16sdtdh wp14">
   <w:p>
     <w:pPr>
-      <w:pStyle w:val="Fuzeile"/>
+      <w:pStyle w:val="Footer"/>
     </w:pPr>
   </w:p>
 </w:ftr>
@@ -3487,7 +4043,7 @@
 <w:ftr xmlns:wpc="http://schemas.microsoft.com/office/word/2010/wordprocessingCanvas" xmlns:cx="http://schemas.microsoft.com/office/drawing/2014/chartex" xmlns:cx1="http://schemas.microsoft.com/office/drawing/2015/9/8/chartex" xmlns:cx2="http://schemas.microsoft.com/office/drawing/2015/10/21/chartex" xmlns:cx3="http://schemas.microsoft.com/office/drawing/2016/5/9/chartex" xmlns:cx4="http://schemas.microsoft.com/office/drawing/2016/5/10/chartex" xmlns:cx5="http://schemas.microsoft.com/office/drawing/2016/5/11/chartex" xmlns:cx6="http://schemas.microsoft.com/office/drawing/2016/5/12/chartex" xmlns:cx7="http://schemas.microsoft.com/office/drawing/2016/5/13/chartex" xmlns:cx8="http://schemas.microsoft.com/office/drawing/2016/5/14/chartex" xmlns:mc="http://schemas.openxmlformats.org/markup-compatibility/2006" xmlns:aink="http://schemas.microsoft.com/office/drawing/2016/ink" xmlns:am3d="http://schemas.microsoft.com/office/drawing/2017/model3d" xmlns:o="urn:schemas-microsoft-com:office:office" xmlns:oel="http://schemas.microsoft.com/office/2019/extlst" xmlns:r="http://schemas.openxmlformats.org/officeDocument/2006/relationships" xmlns:m="http://schemas.openxmlformats.org/officeDocument/2006/math" xmlns:v="urn:schemas-microsoft-com:vml" xmlns:wp14="http://schemas.microsoft.com/office/word/2010/wordprocessingDrawing" xmlns:wp="http://schemas.openxmlformats.org/drawingml/2006/wordprocessingDrawing" xmlns:w10="urn:schemas-microsoft-com:office:word" xmlns:w="http://schemas.openxmlformats.org/wordprocessingml/2006/main" xmlns:w14="http://schemas.microsoft.com/office/word/2010/wordml" xmlns:w15="http://schemas.microsoft.com/office/word/2012/wordml" xmlns:w16cex="http://schemas.microsoft.com/office/word/2018/wordml/cex" xmlns:w16cid="http://schemas.microsoft.com/office/word/2016/wordml/cid" xmlns:w16="http://schemas.microsoft.com/office/word/2018/wordml" xmlns:w16sdtdh="http://schemas.microsoft.com/office/word/2020/wordml/sdtdatahash" xmlns:w16se="http://schemas.microsoft.com/office/word/2015/wordml/symex" xmlns:wpg="http://schemas.microsoft.com/office/word/2010/wordprocessingGroup" xmlns:wpi="http://schemas.microsoft.com/office/word/2010/wordprocessingInk" xmlns:wne="http://schemas.microsoft.com/office/word/2006/wordml" xmlns:wps="http://schemas.microsoft.com/office/word/2010/wordprocessingShape" mc:Ignorable="w14 w15 w16se w16cid w16 w16cex w16sdtdh wp14">
   <w:p>
     <w:pPr>
-      <w:pStyle w:val="Fuzeile"/>
+      <w:pStyle w:val="Footer"/>
     </w:pPr>
   </w:p>
 </w:ftr>
@@ -3497,7 +4053,7 @@
 <w:ftr xmlns:wpc="http://schemas.microsoft.com/office/word/2010/wordprocessingCanvas" xmlns:cx="http://schemas.microsoft.com/office/drawing/2014/chartex" xmlns:cx1="http://schemas.microsoft.com/office/drawing/2015/9/8/chartex" xmlns:cx2="http://schemas.microsoft.com/office/drawing/2015/10/21/chartex" xmlns:cx3="http://schemas.microsoft.com/office/drawing/2016/5/9/chartex" xmlns:cx4="http://schemas.microsoft.com/office/drawing/2016/5/10/chartex" xmlns:cx5="http://schemas.microsoft.com/office/drawing/2016/5/11/chartex" xmlns:cx6="http://schemas.microsoft.com/office/drawing/2016/5/12/chartex" xmlns:cx7="http://schemas.microsoft.com/office/drawing/2016/5/13/chartex" xmlns:cx8="http://schemas.microsoft.com/office/drawing/2016/5/14/chartex" xmlns:mc="http://schemas.openxmlformats.org/markup-compatibility/2006" xmlns:aink="http://schemas.microsoft.com/office/drawing/2016/ink" xmlns:am3d="http://schemas.microsoft.com/office/drawing/2017/model3d" xmlns:o="urn:schemas-microsoft-com:office:office" xmlns:oel="http://schemas.microsoft.com/office/2019/extlst" xmlns:r="http://schemas.openxmlformats.org/officeDocument/2006/relationships" xmlns:m="http://schemas.openxmlformats.org/officeDocument/2006/math" xmlns:v="urn:schemas-microsoft-com:vml" xmlns:wp14="http://schemas.microsoft.com/office/word/2010/wordprocessingDrawing" xmlns:wp="http://schemas.openxmlformats.org/drawingml/2006/wordprocessingDrawing" xmlns:w10="urn:schemas-microsoft-com:office:word" xmlns:w="http://schemas.openxmlformats.org/wordprocessingml/2006/main" xmlns:w14="http://schemas.microsoft.com/office/word/2010/wordml" xmlns:w15="http://schemas.microsoft.com/office/word/2012/wordml" xmlns:w16cex="http://schemas.microsoft.com/office/word/2018/wordml/cex" xmlns:w16cid="http://schemas.microsoft.com/office/word/2016/wordml/cid" xmlns:w16="http://schemas.microsoft.com/office/word/2018/wordml" xmlns:w16sdtdh="http://schemas.microsoft.com/office/word/2020/wordml/sdtdatahash" xmlns:w16se="http://schemas.microsoft.com/office/word/2015/wordml/symex" xmlns:wpg="http://schemas.microsoft.com/office/word/2010/wordprocessingGroup" xmlns:wpi="http://schemas.microsoft.com/office/word/2010/wordprocessingInk" xmlns:wne="http://schemas.microsoft.com/office/word/2006/wordml" xmlns:wps="http://schemas.microsoft.com/office/word/2010/wordprocessingShape" mc:Ignorable="w14 w15 w16se w16cid w16 w16cex w16sdtdh wp14">
   <w:p>
     <w:pPr>
-      <w:pStyle w:val="Fuzeile"/>
+      <w:pStyle w:val="Footer"/>
     </w:pPr>
   </w:p>
 </w:ftr>
@@ -3532,7 +4088,7 @@
 <w:hdr xmlns:wpc="http://schemas.microsoft.com/office/word/2010/wordprocessingCanvas" xmlns:cx="http://schemas.microsoft.com/office/drawing/2014/chartex" xmlns:cx1="http://schemas.microsoft.com/office/drawing/2015/9/8/chartex" xmlns:cx2="http://schemas.microsoft.com/office/drawing/2015/10/21/chartex" xmlns:cx3="http://schemas.microsoft.com/office/drawing/2016/5/9/chartex" xmlns:cx4="http://schemas.microsoft.com/office/drawing/2016/5/10/chartex" xmlns:cx5="http://schemas.microsoft.com/office/drawing/2016/5/11/chartex" xmlns:cx6="http://schemas.microsoft.com/office/drawing/2016/5/12/chartex" xmlns:cx7="http://schemas.microsoft.com/office/drawing/2016/5/13/chartex" xmlns:cx8="http://schemas.microsoft.com/office/drawing/2016/5/14/chartex" xmlns:mc="http://schemas.openxmlformats.org/markup-compatibility/2006" xmlns:aink="http://schemas.microsoft.com/office/drawing/2016/ink" xmlns:am3d="http://schemas.microsoft.com/office/drawing/2017/model3d" xmlns:o="urn:schemas-microsoft-com:office:office" xmlns:oel="http://schemas.microsoft.com/office/2019/extlst" xmlns:r="http://schemas.openxmlformats.org/officeDocument/2006/relationships" xmlns:m="http://schemas.openxmlformats.org/officeDocument/2006/math" xmlns:v="urn:schemas-microsoft-com:vml" xmlns:wp14="http://schemas.microsoft.com/office/word/2010/wordprocessingDrawing" xmlns:wp="http://schemas.openxmlformats.org/drawingml/2006/wordprocessingDrawing" xmlns:w10="urn:schemas-microsoft-com:office:word" xmlns:w="http://schemas.openxmlformats.org/wordprocessingml/2006/main" xmlns:w14="http://schemas.microsoft.com/office/word/2010/wordml" xmlns:w15="http://schemas.microsoft.com/office/word/2012/wordml" xmlns:w16cex="http://schemas.microsoft.com/office/word/2018/wordml/cex" xmlns:w16cid="http://schemas.microsoft.com/office/word/2016/wordml/cid" xmlns:w16="http://schemas.microsoft.com/office/word/2018/wordml" xmlns:w16sdtdh="http://schemas.microsoft.com/office/word/2020/wordml/sdtdatahash" xmlns:w16se="http://schemas.microsoft.com/office/word/2015/wordml/symex" xmlns:wpg="http://schemas.microsoft.com/office/word/2010/wordprocessingGroup" xmlns:wpi="http://schemas.microsoft.com/office/word/2010/wordprocessingInk" xmlns:wne="http://schemas.microsoft.com/office/word/2006/wordml" xmlns:wps="http://schemas.microsoft.com/office/word/2010/wordprocessingShape" mc:Ignorable="w14 w15 w16se w16cid w16 w16cex w16sdtdh wp14">
   <w:p>
     <w:pPr>
-      <w:pStyle w:val="Kopfzeile"/>
+      <w:pStyle w:val="Header"/>
     </w:pPr>
   </w:p>
 </w:hdr>
@@ -3551,7 +4107,7 @@
     <w:sdtContent>
       <w:p>
         <w:pPr>
-          <w:pStyle w:val="Kopfzeile"/>
+          <w:pStyle w:val="Header"/>
           <w:jc w:val="center"/>
           <w:rPr>
             <w:noProof/>
@@ -3581,7 +4137,7 @@
       </w:p>
       <w:p>
         <w:pPr>
-          <w:pStyle w:val="Kopfzeile"/>
+          <w:pStyle w:val="Header"/>
           <w:jc w:val="center"/>
           <w:rPr>
             <w:noProof/>
@@ -3600,7 +4156,7 @@
   </w:sdt>
   <w:p>
     <w:pPr>
-      <w:pStyle w:val="Kopfzeile"/>
+      <w:pStyle w:val="Header"/>
     </w:pPr>
   </w:p>
 </w:hdr>
@@ -3610,7 +4166,7 @@
 <w:hdr xmlns:wpc="http://schemas.microsoft.com/office/word/2010/wordprocessingCanvas" xmlns:cx="http://schemas.microsoft.com/office/drawing/2014/chartex" xmlns:cx1="http://schemas.microsoft.com/office/drawing/2015/9/8/chartex" xmlns:cx2="http://schemas.microsoft.com/office/drawing/2015/10/21/chartex" xmlns:cx3="http://schemas.microsoft.com/office/drawing/2016/5/9/chartex" xmlns:cx4="http://schemas.microsoft.com/office/drawing/2016/5/10/chartex" xmlns:cx5="http://schemas.microsoft.com/office/drawing/2016/5/11/chartex" xmlns:cx6="http://schemas.microsoft.com/office/drawing/2016/5/12/chartex" xmlns:cx7="http://schemas.microsoft.com/office/drawing/2016/5/13/chartex" xmlns:cx8="http://schemas.microsoft.com/office/drawing/2016/5/14/chartex" xmlns:mc="http://schemas.openxmlformats.org/markup-compatibility/2006" xmlns:aink="http://schemas.microsoft.com/office/drawing/2016/ink" xmlns:am3d="http://schemas.microsoft.com/office/drawing/2017/model3d" xmlns:o="urn:schemas-microsoft-com:office:office" xmlns:oel="http://schemas.microsoft.com/office/2019/extlst" xmlns:r="http://schemas.openxmlformats.org/officeDocument/2006/relationships" xmlns:m="http://schemas.openxmlformats.org/officeDocument/2006/math" xmlns:v="urn:schemas-microsoft-com:vml" xmlns:wp14="http://schemas.microsoft.com/office/word/2010/wordprocessingDrawing" xmlns:wp="http://schemas.openxmlformats.org/drawingml/2006/wordprocessingDrawing" xmlns:w10="urn:schemas-microsoft-com:office:word" xmlns:w="http://schemas.openxmlformats.org/wordprocessingml/2006/main" xmlns:w14="http://schemas.microsoft.com/office/word/2010/wordml" xmlns:w15="http://schemas.microsoft.com/office/word/2012/wordml" xmlns:w16cex="http://schemas.microsoft.com/office/word/2018/wordml/cex" xmlns:w16cid="http://schemas.microsoft.com/office/word/2016/wordml/cid" xmlns:w16="http://schemas.microsoft.com/office/word/2018/wordml" xmlns:w16sdtdh="http://schemas.microsoft.com/office/word/2020/wordml/sdtdatahash" xmlns:w16se="http://schemas.microsoft.com/office/word/2015/wordml/symex" xmlns:wpg="http://schemas.microsoft.com/office/word/2010/wordprocessingGroup" xmlns:wpi="http://schemas.microsoft.com/office/word/2010/wordprocessingInk" xmlns:wne="http://schemas.microsoft.com/office/word/2006/wordml" xmlns:wps="http://schemas.microsoft.com/office/word/2010/wordprocessingShape" mc:Ignorable="w14 w15 w16se w16cid w16 w16cex w16sdtdh wp14">
   <w:p>
     <w:pPr>
-      <w:pStyle w:val="Kopfzeile"/>
+      <w:pStyle w:val="Header"/>
     </w:pPr>
   </w:p>
 </w:hdr>
@@ -5193,7 +5749,7 @@
     <w:lvl w:ilvl="0">
       <w:start w:val="1"/>
       <w:numFmt w:val="decimal"/>
-      <w:pStyle w:val="berschrift1"/>
+      <w:pStyle w:val="Heading1"/>
       <w:lvlText w:val="%1"/>
       <w:lvlJc w:val="left"/>
       <w:pPr>
@@ -5206,7 +5762,7 @@
     <w:lvl w:ilvl="1">
       <w:start w:val="1"/>
       <w:numFmt w:val="decimal"/>
-      <w:pStyle w:val="berschrift2"/>
+      <w:pStyle w:val="Heading2"/>
       <w:lvlText w:val="%1.%2"/>
       <w:lvlJc w:val="left"/>
       <w:pPr>
@@ -5219,7 +5775,7 @@
     <w:lvl w:ilvl="2">
       <w:start w:val="1"/>
       <w:numFmt w:val="decimal"/>
-      <w:pStyle w:val="berschrift3"/>
+      <w:pStyle w:val="Heading3"/>
       <w:lvlText w:val="%1.%2.%3"/>
       <w:lvlJc w:val="left"/>
       <w:pPr>
@@ -5261,7 +5817,7 @@
     <w:lvl w:ilvl="3">
       <w:start w:val="1"/>
       <w:numFmt w:val="decimal"/>
-      <w:pStyle w:val="berschrift4"/>
+      <w:pStyle w:val="Heading4"/>
       <w:lvlText w:val="%1.%2.%3.%4"/>
       <w:lvlJc w:val="left"/>
       <w:pPr>
@@ -5274,7 +5830,7 @@
     <w:lvl w:ilvl="4">
       <w:start w:val="1"/>
       <w:numFmt w:val="decimal"/>
-      <w:pStyle w:val="berschrift5"/>
+      <w:pStyle w:val="Heading5"/>
       <w:lvlText w:val="%1.%2.%3.%4.%5"/>
       <w:lvlJc w:val="left"/>
       <w:pPr>
@@ -5287,7 +5843,7 @@
     <w:lvl w:ilvl="5">
       <w:start w:val="1"/>
       <w:numFmt w:val="decimal"/>
-      <w:pStyle w:val="berschrift6"/>
+      <w:pStyle w:val="Heading6"/>
       <w:lvlText w:val="%1.%2.%3.%4.%5.%6"/>
       <w:lvlJc w:val="left"/>
       <w:pPr>
@@ -5300,7 +5856,7 @@
     <w:lvl w:ilvl="6">
       <w:start w:val="1"/>
       <w:numFmt w:val="decimal"/>
-      <w:pStyle w:val="berschrift7"/>
+      <w:pStyle w:val="Heading7"/>
       <w:lvlText w:val="%1.%2.%3.%4.%5.%6.%7"/>
       <w:lvlJc w:val="left"/>
       <w:pPr>
@@ -5313,7 +5869,7 @@
     <w:lvl w:ilvl="7">
       <w:start w:val="1"/>
       <w:numFmt w:val="decimal"/>
-      <w:pStyle w:val="berschrift8"/>
+      <w:pStyle w:val="Heading8"/>
       <w:lvlText w:val="%1.%2.%3.%4.%5.%6.%7.%8"/>
       <w:lvlJc w:val="left"/>
       <w:pPr>
@@ -5326,7 +5882,7 @@
     <w:lvl w:ilvl="8">
       <w:start w:val="1"/>
       <w:numFmt w:val="decimal"/>
-      <w:pStyle w:val="berschrift9"/>
+      <w:pStyle w:val="Heading9"/>
       <w:lvlText w:val="%1.%2.%3.%4.%5.%6.%7.%8.%9"/>
       <w:lvlJc w:val="left"/>
       <w:pPr>
@@ -6595,16 +7151,16 @@
     <w:lsdException w:name="Unresolved Mention" w:semiHidden="1" w:unhideWhenUsed="1"/>
     <w:lsdException w:name="Smart Link" w:semiHidden="1" w:unhideWhenUsed="1"/>
   </w:latentStyles>
-  <w:style w:type="paragraph" w:default="1" w:styleId="Standard">
+  <w:style w:type="paragraph" w:default="1" w:styleId="Normal">
     <w:name w:val="Normal"/>
     <w:qFormat/>
     <w:rsid w:val="00116D41"/>
   </w:style>
-  <w:style w:type="paragraph" w:styleId="berschrift1">
+  <w:style w:type="paragraph" w:styleId="Heading1">
     <w:name w:val="heading 1"/>
-    <w:basedOn w:val="Standard"/>
-    <w:next w:val="Standard"/>
-    <w:link w:val="berschrift1Zchn"/>
+    <w:basedOn w:val="Normal"/>
+    <w:next w:val="Normal"/>
+    <w:link w:val="Heading1Char"/>
     <w:uiPriority w:val="9"/>
     <w:qFormat/>
     <w:rsid w:val="000117D8"/>
@@ -6626,11 +7182,11 @@
       <w:szCs w:val="28"/>
     </w:rPr>
   </w:style>
-  <w:style w:type="paragraph" w:styleId="berschrift2">
+  <w:style w:type="paragraph" w:styleId="Heading2">
     <w:name w:val="heading 2"/>
-    <w:basedOn w:val="Standard"/>
-    <w:next w:val="Standard"/>
-    <w:link w:val="berschrift2Zchn"/>
+    <w:basedOn w:val="Normal"/>
+    <w:next w:val="Normal"/>
+    <w:link w:val="Heading2Char"/>
     <w:uiPriority w:val="9"/>
     <w:unhideWhenUsed/>
     <w:qFormat/>
@@ -6653,11 +7209,11 @@
       <w:szCs w:val="26"/>
     </w:rPr>
   </w:style>
-  <w:style w:type="paragraph" w:styleId="berschrift3">
+  <w:style w:type="paragraph" w:styleId="Heading3">
     <w:name w:val="heading 3"/>
-    <w:basedOn w:val="Standard"/>
-    <w:next w:val="Standard"/>
-    <w:link w:val="berschrift3Zchn"/>
+    <w:basedOn w:val="Normal"/>
+    <w:next w:val="Normal"/>
+    <w:link w:val="Heading3Char"/>
     <w:uiPriority w:val="9"/>
     <w:unhideWhenUsed/>
     <w:qFormat/>
@@ -6679,11 +7235,11 @@
       <w:sz w:val="28"/>
     </w:rPr>
   </w:style>
-  <w:style w:type="paragraph" w:styleId="berschrift4">
+  <w:style w:type="paragraph" w:styleId="Heading4">
     <w:name w:val="heading 4"/>
-    <w:basedOn w:val="Standard"/>
-    <w:next w:val="Standard"/>
-    <w:link w:val="berschrift4Zchn"/>
+    <w:basedOn w:val="Normal"/>
+    <w:next w:val="Normal"/>
+    <w:link w:val="Heading4Char"/>
     <w:uiPriority w:val="9"/>
     <w:unhideWhenUsed/>
     <w:qFormat/>
@@ -6707,11 +7263,11 @@
       <w:color w:val="4F81BD" w:themeColor="accent1"/>
     </w:rPr>
   </w:style>
-  <w:style w:type="paragraph" w:styleId="berschrift5">
+  <w:style w:type="paragraph" w:styleId="Heading5">
     <w:name w:val="heading 5"/>
-    <w:basedOn w:val="Standard"/>
-    <w:next w:val="Standard"/>
-    <w:link w:val="berschrift5Zchn"/>
+    <w:basedOn w:val="Normal"/>
+    <w:next w:val="Normal"/>
+    <w:link w:val="Heading5Char"/>
     <w:uiPriority w:val="9"/>
     <w:semiHidden/>
     <w:unhideWhenUsed/>
@@ -6732,11 +7288,11 @@
       <w:color w:val="243F60" w:themeColor="accent1" w:themeShade="7F"/>
     </w:rPr>
   </w:style>
-  <w:style w:type="paragraph" w:styleId="berschrift6">
+  <w:style w:type="paragraph" w:styleId="Heading6">
     <w:name w:val="heading 6"/>
-    <w:basedOn w:val="Standard"/>
-    <w:next w:val="Standard"/>
-    <w:link w:val="berschrift6Zchn"/>
+    <w:basedOn w:val="Normal"/>
+    <w:next w:val="Normal"/>
+    <w:link w:val="Heading6Char"/>
     <w:uiPriority w:val="9"/>
     <w:semiHidden/>
     <w:unhideWhenUsed/>
@@ -6759,11 +7315,11 @@
       <w:color w:val="243F60" w:themeColor="accent1" w:themeShade="7F"/>
     </w:rPr>
   </w:style>
-  <w:style w:type="paragraph" w:styleId="berschrift7">
+  <w:style w:type="paragraph" w:styleId="Heading7">
     <w:name w:val="heading 7"/>
-    <w:basedOn w:val="Standard"/>
-    <w:next w:val="Standard"/>
-    <w:link w:val="berschrift7Zchn"/>
+    <w:basedOn w:val="Normal"/>
+    <w:next w:val="Normal"/>
+    <w:link w:val="Heading7Char"/>
     <w:uiPriority w:val="9"/>
     <w:semiHidden/>
     <w:unhideWhenUsed/>
@@ -6786,11 +7342,11 @@
       <w:color w:val="404040" w:themeColor="text1" w:themeTint="BF"/>
     </w:rPr>
   </w:style>
-  <w:style w:type="paragraph" w:styleId="berschrift8">
+  <w:style w:type="paragraph" w:styleId="Heading8">
     <w:name w:val="heading 8"/>
-    <w:basedOn w:val="Standard"/>
-    <w:next w:val="Standard"/>
-    <w:link w:val="berschrift8Zchn"/>
+    <w:basedOn w:val="Normal"/>
+    <w:next w:val="Normal"/>
+    <w:link w:val="Heading8Char"/>
     <w:uiPriority w:val="9"/>
     <w:semiHidden/>
     <w:unhideWhenUsed/>
@@ -6813,11 +7369,11 @@
       <w:szCs w:val="20"/>
     </w:rPr>
   </w:style>
-  <w:style w:type="paragraph" w:styleId="berschrift9">
+  <w:style w:type="paragraph" w:styleId="Heading9">
     <w:name w:val="heading 9"/>
-    <w:basedOn w:val="Standard"/>
-    <w:next w:val="Standard"/>
-    <w:link w:val="berschrift9Zchn"/>
+    <w:basedOn w:val="Normal"/>
+    <w:next w:val="Normal"/>
+    <w:link w:val="Heading9Char"/>
     <w:uiPriority w:val="9"/>
     <w:semiHidden/>
     <w:unhideWhenUsed/>
@@ -6842,13 +7398,13 @@
       <w:szCs w:val="20"/>
     </w:rPr>
   </w:style>
-  <w:style w:type="character" w:default="1" w:styleId="Absatz-Standardschriftart">
+  <w:style w:type="character" w:default="1" w:styleId="DefaultParagraphFont">
     <w:name w:val="Default Paragraph Font"/>
     <w:uiPriority w:val="1"/>
     <w:semiHidden/>
     <w:unhideWhenUsed/>
   </w:style>
-  <w:style w:type="table" w:default="1" w:styleId="NormaleTabelle">
+  <w:style w:type="table" w:default="1" w:styleId="TableNormal">
     <w:name w:val="Normal Table"/>
     <w:uiPriority w:val="99"/>
     <w:semiHidden/>
@@ -6863,16 +7419,16 @@
       </w:tblCellMar>
     </w:tblPr>
   </w:style>
-  <w:style w:type="numbering" w:default="1" w:styleId="KeineListe">
+  <w:style w:type="numbering" w:default="1" w:styleId="NoList">
     <w:name w:val="No List"/>
     <w:uiPriority w:val="99"/>
     <w:semiHidden/>
     <w:unhideWhenUsed/>
   </w:style>
-  <w:style w:type="paragraph" w:styleId="Funotentext">
+  <w:style w:type="paragraph" w:styleId="FootnoteText">
     <w:name w:val="footnote text"/>
-    <w:basedOn w:val="Standard"/>
-    <w:link w:val="FunotentextZchn"/>
+    <w:basedOn w:val="Normal"/>
+    <w:link w:val="FootnoteTextChar"/>
     <w:uiPriority w:val="99"/>
     <w:semiHidden/>
     <w:unhideWhenUsed/>
@@ -6887,10 +7443,10 @@
       <w:lang w:eastAsia="de-DE"/>
     </w:rPr>
   </w:style>
-  <w:style w:type="character" w:customStyle="1" w:styleId="FunotentextZchn">
-    <w:name w:val="Fußnotentext Zchn"/>
-    <w:basedOn w:val="Absatz-Standardschriftart"/>
-    <w:link w:val="Funotentext"/>
+  <w:style w:type="character" w:customStyle="1" w:styleId="FootnoteTextChar">
+    <w:name w:val="Footnote Text Char"/>
+    <w:basedOn w:val="DefaultParagraphFont"/>
+    <w:link w:val="FootnoteText"/>
     <w:uiPriority w:val="99"/>
     <w:semiHidden/>
     <w:qFormat/>
@@ -6902,9 +7458,9 @@
       <w:lang w:eastAsia="de-DE"/>
     </w:rPr>
   </w:style>
-  <w:style w:type="character" w:styleId="Funotenzeichen">
+  <w:style w:type="character" w:styleId="FootnoteReference">
     <w:name w:val="footnote reference"/>
-    <w:basedOn w:val="Absatz-Standardschriftart"/>
+    <w:basedOn w:val="DefaultParagraphFont"/>
     <w:semiHidden/>
     <w:unhideWhenUsed/>
     <w:qFormat/>
@@ -6915,7 +7471,7 @@
   </w:style>
   <w:style w:type="paragraph" w:customStyle="1" w:styleId="FormatSe">
     <w:name w:val="FormatSe"/>
-    <w:basedOn w:val="Standard"/>
+    <w:basedOn w:val="Normal"/>
     <w:link w:val="FormatSeZchn"/>
     <w:qFormat/>
     <w:rsid w:val="007661F9"/>
@@ -6925,10 +7481,10 @@
       <w:szCs w:val="20"/>
     </w:rPr>
   </w:style>
-  <w:style w:type="character" w:customStyle="1" w:styleId="berschrift1Zchn">
-    <w:name w:val="Überschrift 1 Zchn"/>
-    <w:basedOn w:val="Absatz-Standardschriftart"/>
-    <w:link w:val="berschrift1"/>
+  <w:style w:type="character" w:customStyle="1" w:styleId="Heading1Char">
+    <w:name w:val="Heading 1 Char"/>
+    <w:basedOn w:val="DefaultParagraphFont"/>
+    <w:link w:val="Heading1"/>
     <w:uiPriority w:val="9"/>
     <w:rsid w:val="000117D8"/>
     <w:rPr>
@@ -6942,7 +7498,7 @@
   </w:style>
   <w:style w:type="character" w:customStyle="1" w:styleId="FormatSeZchn">
     <w:name w:val="FormatSe Zchn"/>
-    <w:basedOn w:val="Absatz-Standardschriftart"/>
+    <w:basedOn w:val="DefaultParagraphFont"/>
     <w:link w:val="FormatSe"/>
     <w:qFormat/>
     <w:rsid w:val="007661F9"/>
@@ -6952,10 +7508,10 @@
       <w:szCs w:val="20"/>
     </w:rPr>
   </w:style>
-  <w:style w:type="character" w:customStyle="1" w:styleId="berschrift2Zchn">
-    <w:name w:val="Überschrift 2 Zchn"/>
-    <w:basedOn w:val="Absatz-Standardschriftart"/>
-    <w:link w:val="berschrift2"/>
+  <w:style w:type="character" w:customStyle="1" w:styleId="Heading2Char">
+    <w:name w:val="Heading 2 Char"/>
+    <w:basedOn w:val="DefaultParagraphFont"/>
+    <w:link w:val="Heading2"/>
     <w:uiPriority w:val="9"/>
     <w:rsid w:val="000117D8"/>
     <w:rPr>
@@ -6966,10 +7522,10 @@
       <w:szCs w:val="26"/>
     </w:rPr>
   </w:style>
-  <w:style w:type="character" w:customStyle="1" w:styleId="berschrift3Zchn">
-    <w:name w:val="Überschrift 3 Zchn"/>
-    <w:basedOn w:val="Absatz-Standardschriftart"/>
-    <w:link w:val="berschrift3"/>
+  <w:style w:type="character" w:customStyle="1" w:styleId="Heading3Char">
+    <w:name w:val="Heading 3 Char"/>
+    <w:basedOn w:val="DefaultParagraphFont"/>
+    <w:link w:val="Heading3"/>
     <w:uiPriority w:val="9"/>
     <w:rsid w:val="00003481"/>
     <w:rPr>
@@ -6979,10 +7535,10 @@
       <w:sz w:val="28"/>
     </w:rPr>
   </w:style>
-  <w:style w:type="character" w:customStyle="1" w:styleId="berschrift4Zchn">
-    <w:name w:val="Überschrift 4 Zchn"/>
-    <w:basedOn w:val="Absatz-Standardschriftart"/>
-    <w:link w:val="berschrift4"/>
+  <w:style w:type="character" w:customStyle="1" w:styleId="Heading4Char">
+    <w:name w:val="Heading 4 Char"/>
+    <w:basedOn w:val="DefaultParagraphFont"/>
+    <w:link w:val="Heading4"/>
     <w:uiPriority w:val="9"/>
     <w:rsid w:val="008F6ECF"/>
     <w:rPr>
@@ -6994,10 +7550,10 @@
       <w:color w:val="4F81BD" w:themeColor="accent1"/>
     </w:rPr>
   </w:style>
-  <w:style w:type="character" w:customStyle="1" w:styleId="berschrift5Zchn">
-    <w:name w:val="Überschrift 5 Zchn"/>
-    <w:basedOn w:val="Absatz-Standardschriftart"/>
-    <w:link w:val="berschrift5"/>
+  <w:style w:type="character" w:customStyle="1" w:styleId="Heading5Char">
+    <w:name w:val="Heading 5 Char"/>
+    <w:basedOn w:val="DefaultParagraphFont"/>
+    <w:link w:val="Heading5"/>
     <w:uiPriority w:val="9"/>
     <w:semiHidden/>
     <w:rsid w:val="008F6ECF"/>
@@ -7006,10 +7562,10 @@
       <w:color w:val="243F60" w:themeColor="accent1" w:themeShade="7F"/>
     </w:rPr>
   </w:style>
-  <w:style w:type="character" w:customStyle="1" w:styleId="berschrift6Zchn">
-    <w:name w:val="Überschrift 6 Zchn"/>
-    <w:basedOn w:val="Absatz-Standardschriftart"/>
-    <w:link w:val="berschrift6"/>
+  <w:style w:type="character" w:customStyle="1" w:styleId="Heading6Char">
+    <w:name w:val="Heading 6 Char"/>
+    <w:basedOn w:val="DefaultParagraphFont"/>
+    <w:link w:val="Heading6"/>
     <w:uiPriority w:val="9"/>
     <w:semiHidden/>
     <w:rsid w:val="008F6ECF"/>
@@ -7020,10 +7576,10 @@
       <w:color w:val="243F60" w:themeColor="accent1" w:themeShade="7F"/>
     </w:rPr>
   </w:style>
-  <w:style w:type="character" w:customStyle="1" w:styleId="berschrift7Zchn">
-    <w:name w:val="Überschrift 7 Zchn"/>
-    <w:basedOn w:val="Absatz-Standardschriftart"/>
-    <w:link w:val="berschrift7"/>
+  <w:style w:type="character" w:customStyle="1" w:styleId="Heading7Char">
+    <w:name w:val="Heading 7 Char"/>
+    <w:basedOn w:val="DefaultParagraphFont"/>
+    <w:link w:val="Heading7"/>
     <w:uiPriority w:val="9"/>
     <w:semiHidden/>
     <w:rsid w:val="008F6ECF"/>
@@ -7034,10 +7590,10 @@
       <w:color w:val="404040" w:themeColor="text1" w:themeTint="BF"/>
     </w:rPr>
   </w:style>
-  <w:style w:type="character" w:customStyle="1" w:styleId="berschrift8Zchn">
-    <w:name w:val="Überschrift 8 Zchn"/>
-    <w:basedOn w:val="Absatz-Standardschriftart"/>
-    <w:link w:val="berschrift8"/>
+  <w:style w:type="character" w:customStyle="1" w:styleId="Heading8Char">
+    <w:name w:val="Heading 8 Char"/>
+    <w:basedOn w:val="DefaultParagraphFont"/>
+    <w:link w:val="Heading8"/>
     <w:uiPriority w:val="9"/>
     <w:semiHidden/>
     <w:rsid w:val="008F6ECF"/>
@@ -7048,10 +7604,10 @@
       <w:szCs w:val="20"/>
     </w:rPr>
   </w:style>
-  <w:style w:type="character" w:customStyle="1" w:styleId="berschrift9Zchn">
-    <w:name w:val="Überschrift 9 Zchn"/>
-    <w:basedOn w:val="Absatz-Standardschriftart"/>
-    <w:link w:val="berschrift9"/>
+  <w:style w:type="character" w:customStyle="1" w:styleId="Heading9Char">
+    <w:name w:val="Heading 9 Char"/>
+    <w:basedOn w:val="DefaultParagraphFont"/>
+    <w:link w:val="Heading9"/>
     <w:uiPriority w:val="9"/>
     <w:semiHidden/>
     <w:rsid w:val="008F6ECF"/>
@@ -7064,10 +7620,10 @@
       <w:szCs w:val="20"/>
     </w:rPr>
   </w:style>
-  <w:style w:type="paragraph" w:styleId="Inhaltsverzeichnisberschrift">
+  <w:style w:type="paragraph" w:styleId="TOCHeading">
     <w:name w:val="TOC Heading"/>
-    <w:basedOn w:val="berschrift1"/>
-    <w:next w:val="Standard"/>
+    <w:basedOn w:val="Heading1"/>
+    <w:next w:val="Normal"/>
     <w:uiPriority w:val="39"/>
     <w:unhideWhenUsed/>
     <w:qFormat/>
@@ -7085,10 +7641,10 @@
       <w:lang w:eastAsia="de-DE"/>
     </w:rPr>
   </w:style>
-  <w:style w:type="paragraph" w:styleId="Verzeichnis1">
+  <w:style w:type="paragraph" w:styleId="TOC1">
     <w:name w:val="toc 1"/>
-    <w:basedOn w:val="Standard"/>
-    <w:next w:val="Standard"/>
+    <w:basedOn w:val="Normal"/>
+    <w:next w:val="Normal"/>
     <w:autoRedefine/>
     <w:uiPriority w:val="39"/>
     <w:unhideWhenUsed/>
@@ -7105,10 +7661,10 @@
       <w:sz w:val="28"/>
     </w:rPr>
   </w:style>
-  <w:style w:type="paragraph" w:styleId="Verzeichnis2">
+  <w:style w:type="paragraph" w:styleId="TOC2">
     <w:name w:val="toc 2"/>
-    <w:basedOn w:val="Standard"/>
-    <w:next w:val="Standard"/>
+    <w:basedOn w:val="Normal"/>
+    <w:next w:val="Normal"/>
     <w:autoRedefine/>
     <w:uiPriority w:val="39"/>
     <w:unhideWhenUsed/>
@@ -7125,10 +7681,10 @@
       <w:sz w:val="28"/>
     </w:rPr>
   </w:style>
-  <w:style w:type="paragraph" w:styleId="Verzeichnis3">
+  <w:style w:type="paragraph" w:styleId="TOC3">
     <w:name w:val="toc 3"/>
-    <w:basedOn w:val="Standard"/>
-    <w:next w:val="Standard"/>
+    <w:basedOn w:val="Normal"/>
+    <w:next w:val="Normal"/>
     <w:autoRedefine/>
     <w:uiPriority w:val="39"/>
     <w:unhideWhenUsed/>
@@ -7150,7 +7706,7 @@
   </w:style>
   <w:style w:type="character" w:styleId="Hyperlink">
     <w:name w:val="Hyperlink"/>
-    <w:basedOn w:val="Absatz-Standardschriftart"/>
+    <w:basedOn w:val="DefaultParagraphFont"/>
     <w:uiPriority w:val="99"/>
     <w:unhideWhenUsed/>
     <w:rsid w:val="0037756D"/>
@@ -7159,10 +7715,10 @@
       <w:u w:val="single"/>
     </w:rPr>
   </w:style>
-  <w:style w:type="paragraph" w:styleId="Sprechblasentext">
+  <w:style w:type="paragraph" w:styleId="BalloonText">
     <w:name w:val="Balloon Text"/>
-    <w:basedOn w:val="Standard"/>
-    <w:link w:val="SprechblasentextZchn"/>
+    <w:basedOn w:val="Normal"/>
+    <w:link w:val="BalloonTextChar"/>
     <w:uiPriority w:val="99"/>
     <w:semiHidden/>
     <w:unhideWhenUsed/>
@@ -7176,10 +7732,10 @@
       <w:szCs w:val="16"/>
     </w:rPr>
   </w:style>
-  <w:style w:type="character" w:customStyle="1" w:styleId="SprechblasentextZchn">
-    <w:name w:val="Sprechblasentext Zchn"/>
-    <w:basedOn w:val="Absatz-Standardschriftart"/>
-    <w:link w:val="Sprechblasentext"/>
+  <w:style w:type="character" w:customStyle="1" w:styleId="BalloonTextChar">
+    <w:name w:val="Balloon Text Char"/>
+    <w:basedOn w:val="DefaultParagraphFont"/>
+    <w:link w:val="BalloonText"/>
     <w:uiPriority w:val="99"/>
     <w:semiHidden/>
     <w:rsid w:val="0037756D"/>
@@ -7189,10 +7745,10 @@
       <w:szCs w:val="16"/>
     </w:rPr>
   </w:style>
-  <w:style w:type="paragraph" w:styleId="Kopfzeile">
+  <w:style w:type="paragraph" w:styleId="Header">
     <w:name w:val="header"/>
-    <w:basedOn w:val="Standard"/>
-    <w:link w:val="KopfzeileZchn"/>
+    <w:basedOn w:val="Normal"/>
+    <w:link w:val="HeaderChar"/>
     <w:uiPriority w:val="99"/>
     <w:unhideWhenUsed/>
     <w:rsid w:val="00A91203"/>
@@ -7204,17 +7760,17 @@
       <w:spacing w:after="0" w:line="240" w:lineRule="auto"/>
     </w:pPr>
   </w:style>
-  <w:style w:type="character" w:customStyle="1" w:styleId="KopfzeileZchn">
-    <w:name w:val="Kopfzeile Zchn"/>
-    <w:basedOn w:val="Absatz-Standardschriftart"/>
-    <w:link w:val="Kopfzeile"/>
+  <w:style w:type="character" w:customStyle="1" w:styleId="HeaderChar">
+    <w:name w:val="Header Char"/>
+    <w:basedOn w:val="DefaultParagraphFont"/>
+    <w:link w:val="Header"/>
     <w:uiPriority w:val="99"/>
     <w:rsid w:val="00A91203"/>
   </w:style>
-  <w:style w:type="paragraph" w:styleId="Fuzeile">
+  <w:style w:type="paragraph" w:styleId="Footer">
     <w:name w:val="footer"/>
-    <w:basedOn w:val="Standard"/>
-    <w:link w:val="FuzeileZchn"/>
+    <w:basedOn w:val="Normal"/>
+    <w:link w:val="FooterChar"/>
     <w:uiPriority w:val="99"/>
     <w:unhideWhenUsed/>
     <w:rsid w:val="00A91203"/>
@@ -7226,17 +7782,17 @@
       <w:spacing w:after="0" w:line="240" w:lineRule="auto"/>
     </w:pPr>
   </w:style>
-  <w:style w:type="character" w:customStyle="1" w:styleId="FuzeileZchn">
-    <w:name w:val="Fußzeile Zchn"/>
-    <w:basedOn w:val="Absatz-Standardschriftart"/>
-    <w:link w:val="Fuzeile"/>
+  <w:style w:type="character" w:customStyle="1" w:styleId="FooterChar">
+    <w:name w:val="Footer Char"/>
+    <w:basedOn w:val="DefaultParagraphFont"/>
+    <w:link w:val="Footer"/>
     <w:uiPriority w:val="99"/>
     <w:rsid w:val="00A91203"/>
   </w:style>
-  <w:style w:type="paragraph" w:styleId="Beschriftung">
+  <w:style w:type="paragraph" w:styleId="Caption">
     <w:name w:val="caption"/>
-    <w:basedOn w:val="Standard"/>
-    <w:next w:val="Standard"/>
+    <w:basedOn w:val="Normal"/>
+    <w:next w:val="Normal"/>
     <w:uiPriority w:val="35"/>
     <w:unhideWhenUsed/>
     <w:qFormat/>
@@ -7252,9 +7808,9 @@
       <w:szCs w:val="18"/>
     </w:rPr>
   </w:style>
-  <w:style w:type="table" w:styleId="Tabellenraster">
+  <w:style w:type="table" w:styleId="TableGrid">
     <w:name w:val="Table Grid"/>
-    <w:basedOn w:val="NormaleTabelle"/>
+    <w:basedOn w:val="TableNormal"/>
     <w:uiPriority w:val="59"/>
     <w:rsid w:val="00A74A45"/>
     <w:pPr>
@@ -7273,7 +7829,7 @@
   </w:style>
   <w:style w:type="character" w:customStyle="1" w:styleId="ipa">
     <w:name w:val="ipa"/>
-    <w:basedOn w:val="Absatz-Standardschriftart"/>
+    <w:basedOn w:val="DefaultParagraphFont"/>
     <w:rsid w:val="00E47E11"/>
   </w:style>
   <w:style w:type="paragraph" w:customStyle="1" w:styleId="CitaviLiteraturverzeichnis">
@@ -7293,9 +7849,9 @@
       <w:lang w:val="en-US"/>
     </w:rPr>
   </w:style>
-  <w:style w:type="character" w:styleId="Hervorhebung">
+  <w:style w:type="character" w:styleId="Emphasis">
     <w:name w:val="Emphasis"/>
-    <w:basedOn w:val="Absatz-Standardschriftart"/>
+    <w:basedOn w:val="DefaultParagraphFont"/>
     <w:uiPriority w:val="20"/>
     <w:qFormat/>
     <w:rsid w:val="003F565A"/>
@@ -7304,9 +7860,9 @@
       <w:iCs/>
     </w:rPr>
   </w:style>
-  <w:style w:type="character" w:styleId="BesuchterLink">
+  <w:style w:type="character" w:styleId="FollowedHyperlink">
     <w:name w:val="FollowedHyperlink"/>
-    <w:basedOn w:val="Absatz-Standardschriftart"/>
+    <w:basedOn w:val="DefaultParagraphFont"/>
     <w:uiPriority w:val="99"/>
     <w:semiHidden/>
     <w:unhideWhenUsed/>
@@ -7316,10 +7872,10 @@
       <w:u w:val="single"/>
     </w:rPr>
   </w:style>
-  <w:style w:type="paragraph" w:styleId="Endnotentext">
+  <w:style w:type="paragraph" w:styleId="EndnoteText">
     <w:name w:val="endnote text"/>
-    <w:basedOn w:val="Standard"/>
-    <w:link w:val="EndnotentextZchn"/>
+    <w:basedOn w:val="Normal"/>
+    <w:link w:val="EndnoteTextChar"/>
     <w:uiPriority w:val="99"/>
     <w:semiHidden/>
     <w:unhideWhenUsed/>
@@ -7332,10 +7888,10 @@
       <w:szCs w:val="20"/>
     </w:rPr>
   </w:style>
-  <w:style w:type="character" w:customStyle="1" w:styleId="EndnotentextZchn">
-    <w:name w:val="Endnotentext Zchn"/>
-    <w:basedOn w:val="Absatz-Standardschriftart"/>
-    <w:link w:val="Endnotentext"/>
+  <w:style w:type="character" w:customStyle="1" w:styleId="EndnoteTextChar">
+    <w:name w:val="Endnote Text Char"/>
+    <w:basedOn w:val="DefaultParagraphFont"/>
+    <w:link w:val="EndnoteText"/>
     <w:uiPriority w:val="99"/>
     <w:semiHidden/>
     <w:rsid w:val="009D6B1F"/>
@@ -7344,9 +7900,9 @@
       <w:szCs w:val="20"/>
     </w:rPr>
   </w:style>
-  <w:style w:type="character" w:styleId="Endnotenzeichen">
+  <w:style w:type="character" w:styleId="EndnoteReference">
     <w:name w:val="endnote reference"/>
-    <w:basedOn w:val="Absatz-Standardschriftart"/>
+    <w:basedOn w:val="DefaultParagraphFont"/>
     <w:uiPriority w:val="99"/>
     <w:semiHidden/>
     <w:unhideWhenUsed/>
@@ -7355,9 +7911,9 @@
       <w:vertAlign w:val="superscript"/>
     </w:rPr>
   </w:style>
-  <w:style w:type="character" w:styleId="Platzhaltertext">
+  <w:style w:type="character" w:styleId="PlaceholderText">
     <w:name w:val="Placeholder Text"/>
-    <w:basedOn w:val="Absatz-Standardschriftart"/>
+    <w:basedOn w:val="DefaultParagraphFont"/>
     <w:uiPriority w:val="99"/>
     <w:semiHidden/>
     <w:rsid w:val="006350BA"/>
@@ -7410,7 +7966,7 @@
   </w:style>
   <w:style w:type="paragraph" w:customStyle="1" w:styleId="CitaviBibliographySubheading1">
     <w:name w:val="Citavi Bibliography Subheading 1"/>
-    <w:basedOn w:val="berschrift2"/>
+    <w:basedOn w:val="Heading2"/>
     <w:link w:val="CitaviBibliographySubheading1Zchn"/>
     <w:rsid w:val="00004665"/>
     <w:pPr>
@@ -7432,7 +7988,7 @@
   </w:style>
   <w:style w:type="paragraph" w:customStyle="1" w:styleId="CitaviBibliographySubheading2">
     <w:name w:val="Citavi Bibliography Subheading 2"/>
-    <w:basedOn w:val="berschrift3"/>
+    <w:basedOn w:val="Heading3"/>
     <w:link w:val="CitaviBibliographySubheading2Zchn"/>
     <w:rsid w:val="00004665"/>
     <w:pPr>
@@ -7457,7 +8013,7 @@
   </w:style>
   <w:style w:type="paragraph" w:customStyle="1" w:styleId="CitaviBibliographySubheading3">
     <w:name w:val="Citavi Bibliography Subheading 3"/>
-    <w:basedOn w:val="berschrift4"/>
+    <w:basedOn w:val="Heading4"/>
     <w:link w:val="CitaviBibliographySubheading3Zchn"/>
     <w:rsid w:val="00004665"/>
     <w:pPr>
@@ -7486,7 +8042,7 @@
   </w:style>
   <w:style w:type="paragraph" w:customStyle="1" w:styleId="CitaviBibliographySubheading4">
     <w:name w:val="Citavi Bibliography Subheading 4"/>
-    <w:basedOn w:val="berschrift5"/>
+    <w:basedOn w:val="Heading5"/>
     <w:link w:val="CitaviBibliographySubheading4Zchn"/>
     <w:rsid w:val="00004665"/>
     <w:pPr>
@@ -7511,7 +8067,7 @@
   </w:style>
   <w:style w:type="paragraph" w:customStyle="1" w:styleId="CitaviBibliographySubheading5">
     <w:name w:val="Citavi Bibliography Subheading 5"/>
-    <w:basedOn w:val="berschrift6"/>
+    <w:basedOn w:val="Heading6"/>
     <w:link w:val="CitaviBibliographySubheading5Zchn"/>
     <w:rsid w:val="00004665"/>
     <w:pPr>
@@ -7538,7 +8094,7 @@
   </w:style>
   <w:style w:type="paragraph" w:customStyle="1" w:styleId="CitaviBibliographySubheading6">
     <w:name w:val="Citavi Bibliography Subheading 6"/>
-    <w:basedOn w:val="berschrift7"/>
+    <w:basedOn w:val="Heading7"/>
     <w:link w:val="CitaviBibliographySubheading6Zchn"/>
     <w:rsid w:val="00004665"/>
     <w:pPr>
@@ -7565,7 +8121,7 @@
   </w:style>
   <w:style w:type="paragraph" w:customStyle="1" w:styleId="CitaviBibliographySubheading7">
     <w:name w:val="Citavi Bibliography Subheading 7"/>
-    <w:basedOn w:val="berschrift8"/>
+    <w:basedOn w:val="Heading8"/>
     <w:link w:val="CitaviBibliographySubheading7Zchn"/>
     <w:rsid w:val="00004665"/>
     <w:pPr>
@@ -7586,7 +8142,7 @@
   </w:style>
   <w:style w:type="paragraph" w:customStyle="1" w:styleId="CitaviBibliographySubheading8">
     <w:name w:val="Citavi Bibliography Subheading 8"/>
-    <w:basedOn w:val="berschrift9"/>
+    <w:basedOn w:val="Heading9"/>
     <w:link w:val="CitaviBibliographySubheading8Zchn"/>
     <w:rsid w:val="00004665"/>
     <w:pPr>
@@ -7607,9 +8163,9 @@
       <w:szCs w:val="20"/>
     </w:rPr>
   </w:style>
-  <w:style w:type="paragraph" w:styleId="Listenabsatz">
+  <w:style w:type="paragraph" w:styleId="ListParagraph">
     <w:name w:val="List Paragraph"/>
-    <w:basedOn w:val="Standard"/>
+    <w:basedOn w:val="Normal"/>
     <w:uiPriority w:val="34"/>
     <w:qFormat/>
     <w:rsid w:val="00976D86"/>
@@ -7618,9 +8174,9 @@
       <w:contextualSpacing/>
     </w:pPr>
   </w:style>
-  <w:style w:type="paragraph" w:styleId="StandardWeb">
+  <w:style w:type="paragraph" w:styleId="NormalWeb">
     <w:name w:val="Normal (Web)"/>
-    <w:basedOn w:val="Standard"/>
+    <w:basedOn w:val="Normal"/>
     <w:uiPriority w:val="99"/>
     <w:semiHidden/>
     <w:unhideWhenUsed/>
@@ -7637,7 +8193,7 @@
   </w:style>
   <w:style w:type="paragraph" w:customStyle="1" w:styleId="a-listitem">
     <w:name w:val="a-list__item"/>
-    <w:basedOn w:val="Standard"/>
+    <w:basedOn w:val="Normal"/>
     <w:rsid w:val="00E01A28"/>
     <w:pPr>
       <w:spacing w:before="100" w:beforeAutospacing="1" w:after="100" w:afterAutospacing="1" w:line="240" w:lineRule="auto"/>
@@ -7651,12 +8207,12 @@
   </w:style>
   <w:style w:type="character" w:customStyle="1" w:styleId="a-listitemtext">
     <w:name w:val="a-list__itemtext"/>
-    <w:basedOn w:val="Absatz-Standardschriftart"/>
+    <w:basedOn w:val="DefaultParagraphFont"/>
     <w:rsid w:val="00E01A28"/>
   </w:style>
-  <w:style w:type="character" w:styleId="NichtaufgelsteErwhnung">
+  <w:style w:type="character" w:styleId="UnresolvedMention">
     <w:name w:val="Unresolved Mention"/>
-    <w:basedOn w:val="Absatz-Standardschriftart"/>
+    <w:basedOn w:val="DefaultParagraphFont"/>
     <w:uiPriority w:val="99"/>
     <w:semiHidden/>
     <w:unhideWhenUsed/>
@@ -7666,9 +8222,9 @@
       <w:shd w:val="clear" w:color="auto" w:fill="E1DFDD"/>
     </w:rPr>
   </w:style>
-  <w:style w:type="paragraph" w:styleId="KeinLeerraum">
+  <w:style w:type="paragraph" w:styleId="NoSpacing">
     <w:name w:val="No Spacing"/>
-    <w:link w:val="KeinLeerraumZchn"/>
+    <w:link w:val="NoSpacingChar"/>
     <w:uiPriority w:val="1"/>
     <w:qFormat/>
     <w:rsid w:val="00BA31C8"/>
@@ -7680,10 +8236,10 @@
       <w:lang w:eastAsia="ja-JP"/>
     </w:rPr>
   </w:style>
-  <w:style w:type="character" w:customStyle="1" w:styleId="KeinLeerraumZchn">
-    <w:name w:val="Kein Leerraum Zchn"/>
-    <w:basedOn w:val="Absatz-Standardschriftart"/>
-    <w:link w:val="KeinLeerraum"/>
+  <w:style w:type="character" w:customStyle="1" w:styleId="NoSpacingChar">
+    <w:name w:val="No Spacing Char"/>
+    <w:basedOn w:val="DefaultParagraphFont"/>
+    <w:link w:val="NoSpacing"/>
     <w:uiPriority w:val="1"/>
     <w:qFormat/>
     <w:rsid w:val="00BA31C8"/>

</xml_diff>